<commit_message>
CU con las correcciones incorporadas
</commit_message>
<xml_diff>
--- a/Documentacion/Casos de uso.docx
+++ b/Documentacion/Casos de uso.docx
@@ -225,22 +225,10 @@
               <w:contextualSpacing/>
             </w:pPr>
             <w:r>
-              <w:t xml:space="preserve">Paso </w:t>
-            </w:r>
-            <w:r>
-              <w:t>3</w:t>
-            </w:r>
-            <w:r>
-              <w:t xml:space="preserve">: El usuario </w:t>
-            </w:r>
-            <w:r>
-              <w:t>ingresa el</w:t>
-            </w:r>
-            <w:r>
-              <w:t xml:space="preserve"> nombre</w:t>
-            </w:r>
-            <w:r>
-              <w:t xml:space="preserve"> del paciente.</w:t>
+              <w:t>Paso 3</w:t>
+            </w:r>
+            <w:r>
+              <w:t>: El usuario selecciona el paciente ingresando su número de documento.</w:t>
             </w:r>
           </w:p>
           <w:p>
@@ -255,10 +243,7 @@
               <w:t>4</w:t>
             </w:r>
             <w:r>
-              <w:t xml:space="preserve">: El usuario </w:t>
-            </w:r>
-            <w:r>
-              <w:t>ingresa el apellido del paciente.</w:t>
+              <w:t>: El usuario ingresa la habitación del paciente.</w:t>
             </w:r>
           </w:p>
           <w:p>
@@ -267,10 +252,13 @@
               <w:contextualSpacing/>
             </w:pPr>
             <w:r>
-              <w:t xml:space="preserve">Paso </w:t>
-            </w:r>
-            <w:r>
-              <w:t>5: El usuario ingresa el DNI del paciente.</w:t>
+              <w:t>Paso</w:t>
+            </w:r>
+            <w:r>
+              <w:t xml:space="preserve"> 5</w:t>
+            </w:r>
+            <w:r>
+              <w:t>: El usuario ingresa el diagnóstico del paciente.</w:t>
             </w:r>
           </w:p>
           <w:p>
@@ -282,7 +270,10 @@
               <w:t xml:space="preserve">Paso </w:t>
             </w:r>
             <w:r>
-              <w:t>6: El usuario ingresa la edad del paciente.</w:t>
+              <w:t>6</w:t>
+            </w:r>
+            <w:r>
+              <w:t>: El usuario ingresa, si corresponde, observaciones sobre el paciente.</w:t>
             </w:r>
           </w:p>
           <w:p>
@@ -291,10 +282,10 @@
               <w:contextualSpacing/>
             </w:pPr>
             <w:r>
-              <w:t xml:space="preserve">Paso </w:t>
-            </w:r>
-            <w:r>
-              <w:t>7: El usuario selecciona, si corresponde, que el paciente posee mutual.</w:t>
+              <w:t>Paso 7</w:t>
+            </w:r>
+            <w:r>
+              <w:t>: El usuario selecciona el quirófano para la operación.</w:t>
             </w:r>
           </w:p>
           <w:p>
@@ -303,10 +294,10 @@
               <w:contextualSpacing/>
             </w:pPr>
             <w:r>
-              <w:t xml:space="preserve">Paso </w:t>
-            </w:r>
-            <w:r>
-              <w:t>8: El usuario ingresa la habitación del paciente.</w:t>
+              <w:t>Paso 8</w:t>
+            </w:r>
+            <w:r>
+              <w:t>: El usuario selecciona la fecha para la operación, dentro de las disponibles para el quirófano seleccionado.</w:t>
             </w:r>
           </w:p>
           <w:p>
@@ -315,10 +306,10 @@
               <w:contextualSpacing/>
             </w:pPr>
             <w:r>
-              <w:t>Paso</w:t>
-            </w:r>
-            <w:r>
-              <w:t xml:space="preserve"> 9: El usuario ingresa el diagnóstico del paciente.</w:t>
+              <w:t>Paso 9</w:t>
+            </w:r>
+            <w:r>
+              <w:t>: El usuario selecciona el horario para la operación, dentro de los disponibles para la fecha y el quirófano seleccionados.</w:t>
             </w:r>
           </w:p>
           <w:p>
@@ -330,7 +321,16 @@
               <w:t xml:space="preserve">Paso </w:t>
             </w:r>
             <w:r>
-              <w:t>10: El usuario ingresa, si corresponde, observaciones sobre el paciente.</w:t>
+              <w:t>10</w:t>
+            </w:r>
+            <w:r>
+              <w:t>: E</w:t>
+            </w:r>
+            <w:r>
+              <w:t>l usuario ingresa el nombre descriptivo de operación</w:t>
+            </w:r>
+            <w:r>
+              <w:t>.</w:t>
             </w:r>
           </w:p>
           <w:p>
@@ -342,10 +342,16 @@
               <w:t xml:space="preserve">Paso </w:t>
             </w:r>
             <w:r>
-              <w:t>11: El usuario selecciona la fecha para la operación.</w:t>
-            </w:r>
-            <w:r>
-              <w:t xml:space="preserve"> </w:t>
+              <w:t>11</w:t>
+            </w:r>
+            <w:r>
+              <w:t>: El usuario seleccio</w:t>
+            </w:r>
+            <w:r>
+              <w:t xml:space="preserve">na el servicio del que proviene </w:t>
+            </w:r>
+            <w:r>
+              <w:t>el paciente.</w:t>
             </w:r>
           </w:p>
           <w:p>
@@ -354,13 +360,22 @@
               <w:contextualSpacing/>
             </w:pPr>
             <w:r>
-              <w:t>Paso 12: El usua</w:t>
-            </w:r>
-            <w:r>
-              <w:t xml:space="preserve">rio selecciona el horario </w:t>
-            </w:r>
-            <w:r>
-              <w:t>para la operación.</w:t>
+              <w:t xml:space="preserve">Paso </w:t>
+            </w:r>
+            <w:r>
+              <w:t>12</w:t>
+            </w:r>
+            <w:r>
+              <w:t xml:space="preserve">: </w:t>
+            </w:r>
+            <w:r>
+              <w:t>El usuario selecciona al personal de salud</w:t>
+            </w:r>
+            <w:r>
+              <w:t xml:space="preserve"> participante</w:t>
+            </w:r>
+            <w:r>
+              <w:t xml:space="preserve"> de la operación y sus roles pertinentes.</w:t>
             </w:r>
           </w:p>
           <w:p>
@@ -369,13 +384,10 @@
               <w:contextualSpacing/>
             </w:pPr>
             <w:r>
-              <w:t xml:space="preserve">Paso 13: El </w:t>
-            </w:r>
-            <w:r>
-              <w:t xml:space="preserve">usuario selecciona el quirófano </w:t>
-            </w:r>
-            <w:r>
-              <w:t>para la operación.</w:t>
+              <w:t>Paso 13</w:t>
+            </w:r>
+            <w:r>
+              <w:t>: El usuario selecciona, si corresponde, el tipo de anestesia.</w:t>
             </w:r>
           </w:p>
           <w:p>
@@ -384,159 +396,84 @@
               <w:contextualSpacing/>
             </w:pPr>
             <w:r>
+              <w:t>Paso 14</w:t>
+            </w:r>
+            <w:r>
+              <w:t>:</w:t>
+            </w:r>
+            <w:r>
+              <w:t xml:space="preserve"> El usuario selecciona el </w:t>
+            </w:r>
+            <w:r>
+              <w:t xml:space="preserve">tipo de </w:t>
+            </w:r>
+            <w:r>
+              <w:t>ASA</w:t>
+            </w:r>
+            <w:r>
+              <w:t xml:space="preserve"> (complejidad del paciente).</w:t>
+            </w:r>
+          </w:p>
+          <w:p>
+            <w:pPr>
+              <w:contextualSpacing/>
+            </w:pPr>
+            <w:r>
               <w:t xml:space="preserve">Paso </w:t>
             </w:r>
             <w:r>
-              <w:t>14: E</w:t>
-            </w:r>
-            <w:r>
-              <w:t>l usuario ingresa el nombre descriptivo de operación</w:t>
-            </w:r>
-            <w:r>
-              <w:t>.</w:t>
-            </w:r>
-          </w:p>
-          <w:p>
-            <w:pPr>
-              <w:spacing w:after="160" w:line="259" w:lineRule="auto"/>
+              <w:t>15</w:t>
+            </w:r>
+            <w:r>
+              <w:t>: El usuario selecciona, si corresponde, que el paciente está internado.</w:t>
+            </w:r>
+          </w:p>
+          <w:p>
+            <w:pPr>
               <w:contextualSpacing/>
             </w:pPr>
             <w:r>
-              <w:t xml:space="preserve">Paso </w:t>
-            </w:r>
-            <w:r>
-              <w:t>15: El usuario seleccio</w:t>
-            </w:r>
-            <w:r>
-              <w:t xml:space="preserve">na el servicio del que proviene </w:t>
-            </w:r>
-            <w:r>
-              <w:t>el paciente.</w:t>
-            </w:r>
-          </w:p>
-          <w:p>
-            <w:pPr>
-              <w:spacing w:after="160" w:line="259" w:lineRule="auto"/>
+              <w:t>Paso 16</w:t>
+            </w:r>
+            <w:r>
+              <w:t>: El usuario selecciona, si corresponde, que se tiene RX del paciente.</w:t>
+            </w:r>
+          </w:p>
+          <w:p>
+            <w:pPr>
               <w:contextualSpacing/>
             </w:pPr>
             <w:r>
-              <w:t xml:space="preserve">Paso </w:t>
-            </w:r>
-            <w:r>
-              <w:t>16</w:t>
-            </w:r>
-            <w:r>
-              <w:t xml:space="preserve">: </w:t>
-            </w:r>
-            <w:r>
-              <w:t>El usuario selecciona al personal de salud</w:t>
-            </w:r>
-            <w:r>
-              <w:t xml:space="preserve"> participante</w:t>
-            </w:r>
-            <w:r>
-              <w:t xml:space="preserve"> de la operación y sus roles pertinentes.</w:t>
-            </w:r>
-          </w:p>
-          <w:p>
-            <w:pPr>
-              <w:spacing w:after="160" w:line="259" w:lineRule="auto"/>
+              <w:t>Paso 17</w:t>
+            </w:r>
+            <w:r>
+              <w:t>: El usuario selecciona, si corresponde, que se tiene ECG del paciente.</w:t>
+            </w:r>
+          </w:p>
+          <w:p>
+            <w:pPr>
               <w:contextualSpacing/>
             </w:pPr>
             <w:r>
-              <w:t>Paso 17: El usuario selecciona, si corresponde, el tipo de anestesia.</w:t>
-            </w:r>
-          </w:p>
-          <w:p>
-            <w:pPr>
-              <w:spacing w:after="160" w:line="259" w:lineRule="auto"/>
+              <w:lastRenderedPageBreak/>
+              <w:t>Paso 18</w:t>
+            </w:r>
+            <w:r>
+              <w:t xml:space="preserve">: El usuario seleccionar el estado en que se encuentra </w:t>
+            </w:r>
+            <w:r>
+              <w:t>la operación (reserva o urgencia).</w:t>
+            </w:r>
+          </w:p>
+          <w:p>
+            <w:pPr>
               <w:contextualSpacing/>
             </w:pPr>
             <w:r>
-              <w:t>Paso 18:</w:t>
-            </w:r>
-            <w:r>
-              <w:t xml:space="preserve"> El usuario selecciona el </w:t>
-            </w:r>
-            <w:r>
-              <w:t xml:space="preserve">tipo de </w:t>
-            </w:r>
-            <w:r>
-              <w:t>ASA</w:t>
-            </w:r>
-            <w:r>
-              <w:t xml:space="preserve"> (complejidad del paciente).</w:t>
-            </w:r>
-          </w:p>
-          <w:p>
-            <w:pPr>
-              <w:contextualSpacing/>
-            </w:pPr>
-            <w:r>
-              <w:t xml:space="preserve">Paso </w:t>
-            </w:r>
-            <w:r>
-              <w:t>19: El usuario selecciona, si corresponde, que el paciente está internado.</w:t>
-            </w:r>
-          </w:p>
-          <w:p>
-            <w:pPr>
-              <w:contextualSpacing/>
-            </w:pPr>
-            <w:r>
-              <w:t>Paso 20</w:t>
-            </w:r>
-            <w:r>
-              <w:t>: El usuario selecciona</w:t>
-            </w:r>
-            <w:r>
-              <w:t>, si corresponde, que se tiene RX del paciente.</w:t>
-            </w:r>
-          </w:p>
-          <w:p>
-            <w:pPr>
-              <w:contextualSpacing/>
-            </w:pPr>
-            <w:r>
-              <w:lastRenderedPageBreak/>
-              <w:t>Paso 21</w:t>
-            </w:r>
-            <w:r>
-              <w:t xml:space="preserve">: El usuario selecciona, si corresponde, que se tiene </w:t>
-            </w:r>
-            <w:r>
-              <w:t>ECG</w:t>
-            </w:r>
-            <w:r>
-              <w:t xml:space="preserve"> del paciente.</w:t>
-            </w:r>
-          </w:p>
-          <w:p>
-            <w:pPr>
-              <w:contextualSpacing/>
-            </w:pPr>
-            <w:r>
-              <w:t>Paso 22</w:t>
-            </w:r>
-            <w:r>
-              <w:t xml:space="preserve">: El usuario </w:t>
-            </w:r>
-            <w:r>
-              <w:t>s</w:t>
-            </w:r>
-            <w:r>
-              <w:t xml:space="preserve">eleccionar el estado en que se encuentra </w:t>
-            </w:r>
-            <w:r>
-              <w:t>la operación (reserva o urgencia).</w:t>
-            </w:r>
-          </w:p>
-          <w:p>
-            <w:pPr>
-              <w:contextualSpacing/>
-            </w:pPr>
-            <w:r>
-              <w:t>Paso 23: El usuario presiona confirmar para dar de alta la nueva operación.</w:t>
+              <w:t>Paso 19</w:t>
+            </w:r>
+            <w:r>
+              <w:t>: El usuario presiona confirmar para dar de alta la nueva operación.</w:t>
             </w:r>
           </w:p>
         </w:tc>
@@ -552,10 +489,7 @@
           </w:p>
           <w:p>
             <w:r>
-              <w:t xml:space="preserve">Paso </w:t>
-            </w:r>
-            <w:r>
-              <w:t>24</w:t>
+              <w:t>Paso 20</w:t>
             </w:r>
             <w:r>
               <w:t>: El sistema verifica la corrección de la información ingresada.</w:t>
@@ -563,10 +497,7 @@
           </w:p>
           <w:p>
             <w:r>
-              <w:t xml:space="preserve">Paso </w:t>
-            </w:r>
-            <w:r>
-              <w:t>25</w:t>
+              <w:t>Paso 21</w:t>
             </w:r>
             <w:r>
               <w:t xml:space="preserve">: El sistema presenta la pantalla de confirmación </w:t>
@@ -608,7 +539,26 @@
           </w:tcPr>
           <w:p>
             <w:r>
-              <w:t xml:space="preserve">Paso 24: Campos obligatorios no son completados. El sistema advierte sobre tal situación al usuario. </w:t>
+              <w:t>Paso 3</w:t>
+            </w:r>
+            <w:r>
+              <w:t>: No existe coincidencia con el DNI ingresado. El sistema advierte sobre tal situación para que se realice previamente la carga al sistema del paciente.</w:t>
+            </w:r>
+          </w:p>
+          <w:p>
+            <w:r>
+              <w:t>Paso 20</w:t>
+            </w:r>
+            <w:r>
+              <w:t>: Campos obligatorios no son completados. El sistema advierte sobre tal situación al usuario.</w:t>
+            </w:r>
+          </w:p>
+          <w:p>
+            <w:r>
+              <w:t>Paso 20: Se ingresa una fecha menor a la fecha actual. El sistema advierte sobre tal situación al usuario.</w:t>
+            </w:r>
+            <w:r>
+              <w:t xml:space="preserve"> </w:t>
             </w:r>
           </w:p>
         </w:tc>
@@ -983,15 +933,17 @@
           </w:tcPr>
           <w:p>
             <w:r>
-              <w:t xml:space="preserve">Paso </w:t>
-            </w:r>
-            <w:r>
-              <w:t>5: La fecha ingresada es menor o igual a la fecha del día actual. El sistema advierte sobre tal situación y se le pide al usuario que corrija el error.</w:t>
-            </w:r>
-          </w:p>
-          <w:p>
-            <w:r>
-              <w:t>…</w:t>
+              <w:t>Paso 2: No existe coincidencia con el DNI ingresado. El sistema advierte sobre tal situación para que se realice previamente la carga al sistema del paciente.</w:t>
+            </w:r>
+          </w:p>
+          <w:p>
+            <w:r>
+              <w:t>Paso 20: Campos obligatorios no son completados. El sistema advierte sobre tal situación al usuario.</w:t>
+            </w:r>
+          </w:p>
+          <w:p>
+            <w:r>
+              <w:t>Paso 20: Se ingresa una fecha menor a la fecha actual. El sistema advierte sobre tal situación al usuario.</w:t>
             </w:r>
           </w:p>
         </w:tc>
@@ -1315,7 +1267,11 @@
             <w:tcW w:w="8828" w:type="dxa"/>
             <w:gridSpan w:val="2"/>
           </w:tcPr>
-          <w:p/>
+          <w:p>
+            <w:r>
+              <w:t>Paso 2: La fecha de la reserva es igual o mayor a la fecha actual. El sistema advierte sobre tal situación y recomienda al usuario realizar el equivalente de esta acción que contempla esta situación que sería cancelar la operación.</w:t>
+            </w:r>
+          </w:p>
         </w:tc>
       </w:tr>
       <w:tr>
@@ -1430,21 +1386,7 @@
                 <w:b/>
                 <w:sz w:val="28"/>
               </w:rPr>
-              <w:t xml:space="preserve"> 004</w:t>
-            </w:r>
-            <w:r>
-              <w:rPr>
-                <w:b/>
-                <w:sz w:val="28"/>
-              </w:rPr>
-              <w:t xml:space="preserve"> | </w:t>
-            </w:r>
-            <w:r>
-              <w:rPr>
-                <w:b/>
-                <w:sz w:val="28"/>
-              </w:rPr>
-              <w:t>CONFIRMACIÓN DE OPERACIÓN REALIZADA</w:t>
+              <w:t xml:space="preserve"> 004 | CONFIRMACIÓN DE OPERACIÓN REALIZADA</w:t>
             </w:r>
           </w:p>
         </w:tc>
@@ -1489,16 +1431,7 @@
           </w:tcPr>
           <w:p>
             <w:r>
-              <w:t xml:space="preserve">El sistema deberá permitir al usuario </w:t>
-            </w:r>
-            <w:r>
-              <w:t>confirmar</w:t>
-            </w:r>
-            <w:r>
-              <w:t xml:space="preserve"> la información referente a </w:t>
-            </w:r>
-            <w:r>
-              <w:t>una operación que se realizó en el día para la que estaba pautada.</w:t>
+              <w:t>El sistema deberá permitir al usuario confirmar la información referente a una operación que se realizó en el día para la que estaba pautada.</w:t>
             </w:r>
           </w:p>
         </w:tc>
@@ -1597,24 +1530,12 @@
           </w:tcPr>
           <w:p>
             <w:r>
-              <w:t xml:space="preserve">Paso 1: El usuario selecciona la opción para </w:t>
-            </w:r>
-            <w:r>
-              <w:t>confirmar una operación realizada</w:t>
-            </w:r>
-            <w:r>
-              <w:t>.</w:t>
-            </w:r>
-          </w:p>
-          <w:p>
-            <w:r>
-              <w:t xml:space="preserve">Paso 3: </w:t>
-            </w:r>
-            <w:r>
-              <w:t>El usuario realiza, en caso de ser necesario, las correcciones necesarias en la información cargada de la operación</w:t>
-            </w:r>
-            <w:r>
-              <w:t>.</w:t>
+              <w:t>Paso 1: El usuario selecciona la opción para confirmar una operación realizada.</w:t>
+            </w:r>
+          </w:p>
+          <w:p>
+            <w:r>
+              <w:t>Paso 3: El usuario realiza, en caso de ser necesario, las correcciones necesarias en la información cargada de la operación.</w:t>
             </w:r>
           </w:p>
           <w:p>
@@ -1629,13 +1550,7 @@
           </w:tcPr>
           <w:p>
             <w:r>
-              <w:t xml:space="preserve">Paso 2: El sistema muestra </w:t>
-            </w:r>
-            <w:r>
-              <w:t>en pantalla la información ingresada sobre la operación y permite al usuario realizar modificaciones sobre la misma</w:t>
-            </w:r>
-            <w:r>
-              <w:t>.</w:t>
+              <w:t>Paso 2: El sistema muestra en pantalla la información ingresada sobre la operación y permite al usuario realizar modificaciones sobre la misma.</w:t>
             </w:r>
           </w:p>
           <w:p>
@@ -1645,16 +1560,7 @@
           </w:p>
           <w:p>
             <w:r>
-              <w:t>Paso 6</w:t>
-            </w:r>
-            <w:r>
-              <w:t xml:space="preserve">: El sistema presenta la pantalla de confirmación </w:t>
-            </w:r>
-            <w:r>
-              <w:t>de operación realizada</w:t>
-            </w:r>
-            <w:r>
-              <w:t>.</w:t>
+              <w:t>Paso 6: El sistema presenta la pantalla de confirmación de operación realizada.</w:t>
             </w:r>
           </w:p>
         </w:tc>
@@ -1690,10 +1596,7 @@
           </w:tcPr>
           <w:p>
             <w:r>
-              <w:t xml:space="preserve">Paso 5: </w:t>
-            </w:r>
-            <w:r>
-              <w:t>Campos obligatorios no son completados. El sistema advierte sobre tal situación al usuario.</w:t>
+              <w:t>Paso 5: Campos obligatorios no son completados. El sistema advierte sobre tal situación al usuario.</w:t>
             </w:r>
           </w:p>
         </w:tc>
@@ -1729,10 +1632,7 @@
           </w:tcPr>
           <w:p>
             <w:r>
-              <w:t xml:space="preserve">La </w:t>
-            </w:r>
-            <w:r>
-              <w:t>confirmación de la operación ha sido exitosa y se encuentra cargada en la base de datos del sistema.</w:t>
+              <w:t>La confirmación de la operación ha sido exitosa y se encuentra cargada en la base de datos del sistema.</w:t>
             </w:r>
           </w:p>
         </w:tc>
@@ -1813,14 +1713,7 @@
                 <w:b/>
                 <w:sz w:val="28"/>
               </w:rPr>
-              <w:t xml:space="preserve"> 005</w:t>
-            </w:r>
-            <w:r>
-              <w:rPr>
-                <w:b/>
-                <w:sz w:val="28"/>
-              </w:rPr>
-              <w:t xml:space="preserve"> | CONFIRMACIÓN DE OPERACIÓN </w:t>
+              <w:t xml:space="preserve"> 005 | CONFIRMACIÓN DE OPERACIÓN </w:t>
             </w:r>
             <w:r>
               <w:rPr>
@@ -2221,14 +2114,7 @@
                 <w:b/>
                 <w:sz w:val="28"/>
               </w:rPr>
-              <w:t xml:space="preserve"> 006</w:t>
-            </w:r>
-            <w:r>
-              <w:rPr>
-                <w:b/>
-                <w:sz w:val="28"/>
-              </w:rPr>
-              <w:t xml:space="preserve"> | LISTAR RESERVAS DE TURNO DE QUIRÓFANO</w:t>
+              <w:t xml:space="preserve"> 006 | LISTAR RESERVAS DE TURNO DE QUIRÓFANO</w:t>
             </w:r>
           </w:p>
         </w:tc>
@@ -2701,35 +2587,36 @@
           </w:p>
           <w:p>
             <w:r>
-              <w:t>Paso 3: El usuario ingresa el nombre y apellido del responsable del nuevo usuario.</w:t>
-            </w:r>
-          </w:p>
-          <w:p>
-            <w:r>
-              <w:t>Paso 4: El usuario ingresa el documento</w:t>
-            </w:r>
-            <w:r>
-              <w:t xml:space="preserve"> del responsable del nuevo usuario.</w:t>
-            </w:r>
-          </w:p>
-          <w:p>
-            <w:r>
-              <w:t>Paso 5: El usuario ingresa un teléfono y una dirección del nuevo usuario.</w:t>
-            </w:r>
-          </w:p>
-          <w:p>
-            <w:r>
-              <w:t>Paso 6: El usuario ingresa un nombre de usuario para el nuevo usuario.</w:t>
-            </w:r>
-          </w:p>
-          <w:p>
-            <w:r>
-              <w:t>Paso 7: El usuario ingresa una contraseña para el nuevo usuario.</w:t>
-            </w:r>
-          </w:p>
-          <w:p>
-            <w:r>
-              <w:t>Paso 8: El usuario presiona confirmar para dar de alta el nuevo usuario.</w:t>
+              <w:t>Paso 3: El usuario ingresa el DNI del personal de salud al que se asociara el nuevo usuario privilegiado.</w:t>
+            </w:r>
+          </w:p>
+          <w:p>
+            <w:r>
+              <w:t>Paso 4</w:t>
+            </w:r>
+            <w:r>
+              <w:t>: El usuario ingresa un nombre de usuario para el nuevo usuario.</w:t>
+            </w:r>
+          </w:p>
+          <w:p>
+            <w:r>
+              <w:t>Paso 5</w:t>
+            </w:r>
+            <w:r>
+              <w:t>: El usuario ingresa una contraseña para el nuevo usuario.</w:t>
+            </w:r>
+          </w:p>
+          <w:p>
+            <w:r>
+              <w:t>Paso 6: El usuario ingresa la confirmación de la contraseña para el nuevo usuario.</w:t>
+            </w:r>
+          </w:p>
+          <w:p>
+            <w:r>
+              <w:t>Paso 7</w:t>
+            </w:r>
+            <w:r>
+              <w:t>: El usuario presiona confirmar para dar de alta el nuevo usuario.</w:t>
             </w:r>
           </w:p>
         </w:tc>
@@ -2747,12 +2634,18 @@
           </w:p>
           <w:p>
             <w:r>
-              <w:t>Paso 9: El sistema verifica la corrección de la información ingresada.</w:t>
-            </w:r>
-          </w:p>
-          <w:p>
-            <w:r>
-              <w:t>Paso 10: El sistema presenta la pantalla de confirmación de alta de usuario privilegiado.</w:t>
+              <w:t>Paso 8</w:t>
+            </w:r>
+            <w:r>
+              <w:t>: El sistema verifica la corrección de la información ingresada.</w:t>
+            </w:r>
+          </w:p>
+          <w:p>
+            <w:r>
+              <w:t>Paso 9</w:t>
+            </w:r>
+            <w:r>
+              <w:t>: El sistema presenta la pantalla de confirmación de alta de usuario privilegiado.</w:t>
             </w:r>
           </w:p>
         </w:tc>
@@ -2788,12 +2681,42 @@
           </w:tcPr>
           <w:p>
             <w:r>
-              <w:t>Paso 9: El nombre de usuario ingresado ya se encuentra registrado. El sistema advierte sobre tal situación y se le pide al usuario que corrija el error.</w:t>
-            </w:r>
-          </w:p>
-          <w:p>
-            <w:r>
-              <w:t xml:space="preserve">Paso 9: La contraseña ingresada no cumple con la longitud mínima de la misma. El sistema advierte sobre tal situación y s ele pide al usuario que corrija el error. </w:t>
+              <w:t>Paso 3</w:t>
+            </w:r>
+            <w:r>
+              <w:t xml:space="preserve">: No existe coincidencia con el DNI ingresado. El sistema advierte sobre tal situación para que se realice previamente la carga al sistema del </w:t>
+            </w:r>
+            <w:r>
+              <w:t>personal de salud</w:t>
+            </w:r>
+            <w:r>
+              <w:t>.</w:t>
+            </w:r>
+          </w:p>
+          <w:p>
+            <w:r>
+              <w:t>Paso 8</w:t>
+            </w:r>
+            <w:r>
+              <w:t>: El nombre de usuario ingresado ya se encuentra registrado. El sistema advierte sobre tal situación y se le pide al usuario que corrija el error.</w:t>
+            </w:r>
+          </w:p>
+          <w:p>
+            <w:r>
+              <w:t>Paso 8</w:t>
+            </w:r>
+            <w:r>
+              <w:t xml:space="preserve">: La contraseña ingresada no cumple con la longitud mínima de la misma. El sistema advierte sobre tal situación y s ele pide al usuario que corrija el error. </w:t>
+            </w:r>
+          </w:p>
+          <w:p>
+            <w:r>
+              <w:t>Paso 8</w:t>
+            </w:r>
+            <w:bookmarkStart w:id="0" w:name="_GoBack"/>
+            <w:bookmarkEnd w:id="0"/>
+            <w:r>
+              <w:t>: La confirmación de la contraseña ingresada no coincide con la contraseña ingresada. El sistema advierte sobre tal situación y se le pide al usuario que corrija el error.</w:t>
             </w:r>
           </w:p>
         </w:tc>
@@ -2917,7 +2840,14 @@
                 <w:b/>
                 <w:sz w:val="28"/>
               </w:rPr>
-              <w:t xml:space="preserve"> | MODIFICACIÓN DE USUARIO PRIVILEGIADO</w:t>
+              <w:t xml:space="preserve"> | MODIFICACIÓN DE </w:t>
+            </w:r>
+            <w:r>
+              <w:rPr>
+                <w:b/>
+                <w:sz w:val="28"/>
+              </w:rPr>
+              <w:t>CONTRASEÑA DE USUARIO PRIVILEGIADO</w:t>
             </w:r>
           </w:p>
         </w:tc>
@@ -2962,7 +2892,10 @@
           </w:tcPr>
           <w:p>
             <w:r>
-              <w:t>El sistema deberá permitir a un usuario privilegiado modificar la información asociada a su cuenta.</w:t>
+              <w:t xml:space="preserve">El sistema deberá permitir a un usuario privilegiado modificar </w:t>
+            </w:r>
+            <w:r>
+              <w:t>su contraseña.</w:t>
             </w:r>
           </w:p>
         </w:tc>
@@ -3061,17 +2994,37 @@
           </w:tcPr>
           <w:p>
             <w:r>
-              <w:t>Paso 1: El usuario selecciona la opción para modificar la información de su cuenta.</w:t>
-            </w:r>
-          </w:p>
-          <w:p>
-            <w:r>
-              <w:t>Paso 3: El usuario realiza la/s modificación/ones necesaria/s.</w:t>
-            </w:r>
-          </w:p>
-          <w:p>
-            <w:r>
-              <w:t>Paso 4: El usuario presiona confirmar para realizar la modificación de la reserva.</w:t>
+              <w:t xml:space="preserve">Paso 1: El usuario selecciona la opción para modificar </w:t>
+            </w:r>
+            <w:r>
+              <w:t>su contraseña.</w:t>
+            </w:r>
+          </w:p>
+          <w:p>
+            <w:r>
+              <w:t xml:space="preserve">Paso 3: El usuario </w:t>
+            </w:r>
+            <w:r>
+              <w:t>ingresa su nueva contraseña.</w:t>
+            </w:r>
+          </w:p>
+          <w:p>
+            <w:r>
+              <w:t>Paso 4: El usuario ingresa una confirmación de su nueva contraseña.</w:t>
+            </w:r>
+          </w:p>
+          <w:p>
+            <w:r>
+              <w:t>Paso 5</w:t>
+            </w:r>
+            <w:r>
+              <w:t xml:space="preserve">: El usuario presiona confirmar para realizar la modificación </w:t>
+            </w:r>
+            <w:r>
+              <w:t>de su contraseña</w:t>
+            </w:r>
+            <w:r>
+              <w:t>.</w:t>
             </w:r>
           </w:p>
         </w:tc>
@@ -3086,12 +3039,21 @@
           </w:p>
           <w:p>
             <w:r>
-              <w:t>Paso 5: El sistema verifica la corrección de la información ingresada.</w:t>
-            </w:r>
-          </w:p>
-          <w:p>
-            <w:r>
-              <w:t>Paso 6: El sistema presenta la pantalla de confirmación de modificación de usuario privilegiado.</w:t>
+              <w:t>Paso 6</w:t>
+            </w:r>
+            <w:r>
+              <w:t>: El sistema verifica la corrección de la información ingresada.</w:t>
+            </w:r>
+          </w:p>
+          <w:p>
+            <w:r>
+              <w:t>Paso 7</w:t>
+            </w:r>
+            <w:r>
+              <w:t xml:space="preserve">: El sistema presenta la pantalla de confirmación de </w:t>
+            </w:r>
+            <w:r>
+              <w:t>modificación de contraseña.</w:t>
             </w:r>
           </w:p>
         </w:tc>
@@ -3127,7 +3089,21 @@
           </w:tcPr>
           <w:p>
             <w:r>
-              <w:t>Paso 9: La contraseña ingresada no cumple con la longitud mínima de la misma. El sistema advierte sobre tal situación y s ele pide al usuario que corrija el error.</w:t>
+              <w:t>Paso 6</w:t>
+            </w:r>
+            <w:r>
+              <w:t>: La contraseña ingresada no cumple con la longitud mínima de la misma. El sistema ad</w:t>
+            </w:r>
+            <w:r>
+              <w:t xml:space="preserve">vierte sobre tal situación y se </w:t>
+            </w:r>
+            <w:r>
+              <w:t>le pide al usuario que corrija el error.</w:t>
+            </w:r>
+          </w:p>
+          <w:p>
+            <w:r>
+              <w:t>Paso 6: La confirmación de la contraseña ingresada no coincide con la contraseña ingresada. El sistema advierte sobre tal situación y se le pide al usuario que corrija el error.</w:t>
             </w:r>
           </w:p>
         </w:tc>
@@ -3163,10 +3139,13 @@
           </w:tcPr>
           <w:p>
             <w:r>
-              <w:t>La modificación del</w:t>
-            </w:r>
-            <w:r>
-              <w:t xml:space="preserve"> usuario privilegiado ha sido exitos</w:t>
+              <w:t xml:space="preserve">La modificación </w:t>
+            </w:r>
+            <w:r>
+              <w:t>de la contraseña</w:t>
+            </w:r>
+            <w:r>
+              <w:t xml:space="preserve"> ha sido exitos</w:t>
             </w:r>
             <w:r>
               <w:t>a</w:t>
@@ -4641,6 +4620,7 @@
               <w:jc w:val="center"/>
               <w:rPr>
                 <w:b/>
+                <w:u w:val="single"/>
               </w:rPr>
             </w:pPr>
             <w:r>
@@ -4663,7 +4643,14 @@
                 <w:b/>
                 <w:sz w:val="28"/>
               </w:rPr>
-              <w:t xml:space="preserve"> | MODIFICACIÓN DE CIRUJANO</w:t>
+              <w:t xml:space="preserve"> | MODIFICACIÓN DE </w:t>
+            </w:r>
+            <w:r>
+              <w:rPr>
+                <w:b/>
+                <w:sz w:val="28"/>
+              </w:rPr>
+              <w:t>PERSONAL DE SALUD</w:t>
             </w:r>
           </w:p>
         </w:tc>
@@ -5421,21 +5408,7 @@
                 <w:b/>
                 <w:sz w:val="28"/>
               </w:rPr>
-              <w:t xml:space="preserve"> 015</w:t>
-            </w:r>
-            <w:r>
-              <w:rPr>
-                <w:b/>
-                <w:sz w:val="28"/>
-              </w:rPr>
-              <w:t xml:space="preserve">| LISTAR </w:t>
-            </w:r>
-            <w:r>
-              <w:rPr>
-                <w:b/>
-                <w:sz w:val="28"/>
-              </w:rPr>
-              <w:t>PERSONAL DE SALUD</w:t>
+              <w:t xml:space="preserve"> 015| LISTAR PERSONAL DE SALUD</w:t>
             </w:r>
           </w:p>
         </w:tc>
@@ -5480,13 +5453,7 @@
           </w:tcPr>
           <w:p>
             <w:r>
-              <w:t xml:space="preserve">El sistema deberá permitir al usuario listar </w:t>
-            </w:r>
-            <w:r>
-              <w:t>el personal de salud cargado</w:t>
-            </w:r>
-            <w:r>
-              <w:t xml:space="preserve"> en el sistema.</w:t>
+              <w:t>El sistema deberá permitir al usuario listar el personal de salud cargado en el sistema.</w:t>
             </w:r>
           </w:p>
         </w:tc>
@@ -5581,13 +5548,7 @@
           </w:tcPr>
           <w:p>
             <w:r>
-              <w:t xml:space="preserve">Paso 1: El usuario selecciona la opción para visualizar el listado de </w:t>
-            </w:r>
-            <w:r>
-              <w:t>personal de salud</w:t>
-            </w:r>
-            <w:r>
-              <w:t xml:space="preserve"> cargados en el sistema.</w:t>
+              <w:t>Paso 1: El usuario selecciona la opción para visualizar el listado de personal de salud cargados en el sistema.</w:t>
             </w:r>
           </w:p>
         </w:tc>
@@ -5597,13 +5558,7 @@
           </w:tcPr>
           <w:p>
             <w:r>
-              <w:t>Paso 2: El sistema muestra la</w:t>
-            </w:r>
-            <w:r>
-              <w:t xml:space="preserve"> pantalla de un listado con el personal de salud </w:t>
-            </w:r>
-            <w:r>
-              <w:t>cargado en el sistema ordenado, por defecto, alfabéticamente.</w:t>
+              <w:t>Paso 2: El sistema muestra la pantalla de un listado con el personal de salud cargado en el sistema ordenado, por defecto, alfabéticamente.</w:t>
             </w:r>
           </w:p>
         </w:tc>
@@ -5639,13 +5594,7 @@
           </w:tcPr>
           <w:p>
             <w:r>
-              <w:t xml:space="preserve">Paso 2: No hay </w:t>
-            </w:r>
-            <w:r>
-              <w:t>personal de salud cargado</w:t>
-            </w:r>
-            <w:r>
-              <w:t xml:space="preserve"> en el sistema. El sistema advierte sobre tal situación con un mensaje, en vez de visualizar un listado.</w:t>
+              <w:t>Paso 2: No hay personal de salud cargado en el sistema. El sistema advierte sobre tal situación con un mensaje, en vez de visualizar un listado.</w:t>
             </w:r>
           </w:p>
         </w:tc>
@@ -6869,14 +6818,7 @@
                 <w:b/>
                 <w:sz w:val="28"/>
               </w:rPr>
-              <w:t xml:space="preserve"> 019</w:t>
-            </w:r>
-            <w:r>
-              <w:rPr>
-                <w:b/>
-                <w:sz w:val="28"/>
-              </w:rPr>
-              <w:t xml:space="preserve"> | LISTAR SERVICIOS</w:t>
+              <w:t xml:space="preserve"> 019 | LISTAR SERVICIOS</w:t>
             </w:r>
           </w:p>
         </w:tc>
@@ -7175,21 +7117,7 @@
                 <w:b/>
                 <w:sz w:val="28"/>
               </w:rPr>
-              <w:t xml:space="preserve"> 020</w:t>
-            </w:r>
-            <w:r>
-              <w:rPr>
-                <w:b/>
-                <w:sz w:val="28"/>
-              </w:rPr>
-              <w:t xml:space="preserve"> | ALTA DE </w:t>
-            </w:r>
-            <w:r>
-              <w:rPr>
-                <w:b/>
-                <w:sz w:val="28"/>
-              </w:rPr>
-              <w:t>ASA</w:t>
+              <w:t xml:space="preserve"> 020 | ALTA DE ASA</w:t>
             </w:r>
           </w:p>
         </w:tc>
@@ -7234,13 +7162,7 @@
           </w:tcPr>
           <w:p>
             <w:r>
-              <w:t xml:space="preserve">El sistema deberá permitir a un usuario privilegiado dar de alta a un </w:t>
-            </w:r>
-            <w:r>
-              <w:t>tipo de ASA</w:t>
-            </w:r>
-            <w:r>
-              <w:t>.</w:t>
+              <w:t>El sistema deberá permitir a un usuario privilegiado dar de alta a un tipo de ASA.</w:t>
             </w:r>
           </w:p>
         </w:tc>
@@ -7339,35 +7261,17 @@
           </w:tcPr>
           <w:p>
             <w:r>
-              <w:t xml:space="preserve">Paso 1: El usuario selecciona la opción para dar de alta un </w:t>
-            </w:r>
-            <w:r>
-              <w:t>ASA</w:t>
-            </w:r>
-            <w:r>
-              <w:t>.</w:t>
-            </w:r>
-          </w:p>
-          <w:p>
-            <w:r>
-              <w:t xml:space="preserve">Paso 3: El usuario ingresa el nombre del </w:t>
-            </w:r>
-            <w:r>
-              <w:t>ASA</w:t>
-            </w:r>
-            <w:r>
-              <w:t>.</w:t>
-            </w:r>
-          </w:p>
-          <w:p>
-            <w:r>
-              <w:t xml:space="preserve">Paso 4: El usuario presiona confirmar para dar de alta el nuevo </w:t>
-            </w:r>
-            <w:r>
-              <w:t>ASA</w:t>
-            </w:r>
-            <w:r>
-              <w:t>.</w:t>
+              <w:t>Paso 1: El usuario selecciona la opción para dar de alta un ASA.</w:t>
+            </w:r>
+          </w:p>
+          <w:p>
+            <w:r>
+              <w:t>Paso 3: El usuario ingresa el nombre del ASA.</w:t>
+            </w:r>
+          </w:p>
+          <w:p>
+            <w:r>
+              <w:t>Paso 4: El usuario presiona confirmar para dar de alta el nuevo ASA.</w:t>
             </w:r>
           </w:p>
         </w:tc>
@@ -7377,13 +7281,7 @@
           </w:tcPr>
           <w:p>
             <w:r>
-              <w:t xml:space="preserve">Paso 2: El sistema muestra la pantalla para dar de alta un </w:t>
-            </w:r>
-            <w:r>
-              <w:t>ASA</w:t>
-            </w:r>
-            <w:r>
-              <w:t>.</w:t>
+              <w:t>Paso 2: El sistema muestra la pantalla para dar de alta un ASA.</w:t>
             </w:r>
           </w:p>
           <w:p>
@@ -7393,13 +7291,7 @@
           </w:p>
           <w:p>
             <w:r>
-              <w:t xml:space="preserve">Paso 6: El sistema presenta la pantalla de confirmación de alta de </w:t>
-            </w:r>
-            <w:r>
-              <w:t>ASA</w:t>
-            </w:r>
-            <w:r>
-              <w:t>.</w:t>
+              <w:t>Paso 6: El sistema presenta la pantalla de confirmación de alta de ASA.</w:t>
             </w:r>
           </w:p>
         </w:tc>
@@ -7435,13 +7327,7 @@
           </w:tcPr>
           <w:p>
             <w:r>
-              <w:t xml:space="preserve">Paso 5: El nombre de </w:t>
-            </w:r>
-            <w:r>
-              <w:t>ASA</w:t>
-            </w:r>
-            <w:r>
-              <w:t xml:space="preserve"> ingresado ya se encuentra cargado. El sistema advierte sobre tal situación y se le pide al usuario que corrija tal error.</w:t>
+              <w:t>Paso 5: El nombre de ASA ingresado ya se encuentra cargado. El sistema advierte sobre tal situación y se le pide al usuario que corrija tal error.</w:t>
             </w:r>
           </w:p>
         </w:tc>
@@ -7477,13 +7363,7 @@
           </w:tcPr>
           <w:p>
             <w:r>
-              <w:t xml:space="preserve">El alta de </w:t>
-            </w:r>
-            <w:r>
-              <w:t>ASA</w:t>
-            </w:r>
-            <w:r>
-              <w:t xml:space="preserve"> ha sido exitoso y se encuentra cargado en la base de datos del sistema.</w:t>
+              <w:t>El alta de ASA ha sido exitoso y se encuentra cargado en la base de datos del sistema.</w:t>
             </w:r>
           </w:p>
         </w:tc>
@@ -7564,21 +7444,7 @@
                 <w:b/>
                 <w:sz w:val="28"/>
               </w:rPr>
-              <w:t xml:space="preserve"> 021</w:t>
-            </w:r>
-            <w:r>
-              <w:rPr>
-                <w:b/>
-                <w:sz w:val="28"/>
-              </w:rPr>
-              <w:t xml:space="preserve"> | MODIFICACIÓN DE </w:t>
-            </w:r>
-            <w:r>
-              <w:rPr>
-                <w:b/>
-                <w:sz w:val="28"/>
-              </w:rPr>
-              <w:t>ASA</w:t>
+              <w:t xml:space="preserve"> 021 | MODIFICACIÓN DE ASA</w:t>
             </w:r>
           </w:p>
         </w:tc>
@@ -7623,13 +7489,7 @@
           </w:tcPr>
           <w:p>
             <w:r>
-              <w:t xml:space="preserve">El sistema deberá permitir a un usuario privilegiado modificar la información asociada a un </w:t>
-            </w:r>
-            <w:r>
-              <w:t>tipo de ASA</w:t>
-            </w:r>
-            <w:r>
-              <w:t>.</w:t>
+              <w:t>El sistema deberá permitir a un usuario privilegiado modificar la información asociada a un tipo de ASA.</w:t>
             </w:r>
           </w:p>
         </w:tc>
@@ -7665,13 +7525,7 @@
           </w:tcPr>
           <w:p>
             <w:r>
-              <w:t xml:space="preserve">El actor deberá haber iniciado sesión y la información del </w:t>
-            </w:r>
-            <w:r>
-              <w:t>ASA</w:t>
-            </w:r>
-            <w:r>
-              <w:t xml:space="preserve"> a modificar debe estar dada de alta en el sistema.</w:t>
+              <w:t>El actor deberá haber iniciado sesión y la información del ASA a modificar debe estar dada de alta en el sistema.</w:t>
             </w:r>
           </w:p>
         </w:tc>
@@ -7734,13 +7588,7 @@
           </w:tcPr>
           <w:p>
             <w:r>
-              <w:t xml:space="preserve">Paso 1: El usuario selecciona la opción para modificar la información de un </w:t>
-            </w:r>
-            <w:r>
-              <w:t>ASA</w:t>
-            </w:r>
-            <w:r>
-              <w:t>.</w:t>
+              <w:t>Paso 1: El usuario selecciona la opción para modificar la información de un ASA.</w:t>
             </w:r>
           </w:p>
           <w:p>
@@ -7750,13 +7598,7 @@
           </w:p>
           <w:p>
             <w:r>
-              <w:t xml:space="preserve">Paso 4: El usuario presiona confirmar para realizar la modificación de la información del </w:t>
-            </w:r>
-            <w:r>
-              <w:t>ASA</w:t>
-            </w:r>
-            <w:r>
-              <w:t>.</w:t>
+              <w:t>Paso 4: El usuario presiona confirmar para realizar la modificación de la información del ASA.</w:t>
             </w:r>
           </w:p>
         </w:tc>
@@ -7766,13 +7608,7 @@
           </w:tcPr>
           <w:p>
             <w:r>
-              <w:t xml:space="preserve">Paso 2: El sistema muestra la pantalla para modificar la información asociada al </w:t>
-            </w:r>
-            <w:r>
-              <w:t>ASA</w:t>
-            </w:r>
-            <w:r>
-              <w:t xml:space="preserve">, cargada con esta. </w:t>
+              <w:t xml:space="preserve">Paso 2: El sistema muestra la pantalla para modificar la información asociada al ASA, cargada con esta. </w:t>
             </w:r>
           </w:p>
           <w:p>
@@ -7782,13 +7618,7 @@
           </w:p>
           <w:p>
             <w:r>
-              <w:t xml:space="preserve">Paso 6: El sistema presenta la pantalla de confirmación de modificación de </w:t>
-            </w:r>
-            <w:r>
-              <w:t>ASA</w:t>
-            </w:r>
-            <w:r>
-              <w:t>.</w:t>
+              <w:t>Paso 6: El sistema presenta la pantalla de confirmación de modificación de ASA.</w:t>
             </w:r>
           </w:p>
         </w:tc>
@@ -7824,13 +7654,7 @@
           </w:tcPr>
           <w:p>
             <w:r>
-              <w:t xml:space="preserve">Paso 5: Se modifica el nombre del </w:t>
-            </w:r>
-            <w:r>
-              <w:t>ASA</w:t>
-            </w:r>
-            <w:r>
-              <w:t xml:space="preserve"> por uno ya existente. El sistema advierte sobre tal situación y se le pide al usuario que corrija tal error.</w:t>
+              <w:t>Paso 5: Se modifica el nombre del ASA por uno ya existente. El sistema advierte sobre tal situación y se le pide al usuario que corrija tal error.</w:t>
             </w:r>
           </w:p>
         </w:tc>
@@ -7866,13 +7690,7 @@
           </w:tcPr>
           <w:p>
             <w:r>
-              <w:t xml:space="preserve">La modificación del </w:t>
-            </w:r>
-            <w:r>
-              <w:t>ASA</w:t>
-            </w:r>
-            <w:r>
-              <w:t xml:space="preserve"> ha sido exitosa y se encuentra cargado en la base de datos del sistema.</w:t>
+              <w:t>La modificación del ASA ha sido exitosa y se encuentra cargado en la base de datos del sistema.</w:t>
             </w:r>
           </w:p>
         </w:tc>
@@ -7953,21 +7771,7 @@
                 <w:b/>
                 <w:sz w:val="28"/>
               </w:rPr>
-              <w:t xml:space="preserve"> 022</w:t>
-            </w:r>
-            <w:r>
-              <w:rPr>
-                <w:b/>
-                <w:sz w:val="28"/>
-              </w:rPr>
-              <w:t xml:space="preserve"> | ELIMINACIÓN DE </w:t>
-            </w:r>
-            <w:r>
-              <w:rPr>
-                <w:b/>
-                <w:sz w:val="28"/>
-              </w:rPr>
-              <w:t>ASA</w:t>
+              <w:t xml:space="preserve"> 022 | ELIMINACIÓN DE ASA</w:t>
             </w:r>
           </w:p>
         </w:tc>
@@ -8012,13 +7816,7 @@
           </w:tcPr>
           <w:p>
             <w:r>
-              <w:t xml:space="preserve">El sistema deberá permitir a un usuario privilegiado eliminar la información de un </w:t>
-            </w:r>
-            <w:r>
-              <w:t>tipo de ASA</w:t>
-            </w:r>
-            <w:r>
-              <w:t>.</w:t>
+              <w:t>El sistema deberá permitir a un usuario privilegiado eliminar la información de un tipo de ASA.</w:t>
             </w:r>
           </w:p>
         </w:tc>
@@ -8054,13 +7852,7 @@
           </w:tcPr>
           <w:p>
             <w:r>
-              <w:t xml:space="preserve">El actor deberá haber iniciado sesión y la información del </w:t>
-            </w:r>
-            <w:r>
-              <w:t>ASA</w:t>
-            </w:r>
-            <w:r>
-              <w:t xml:space="preserve"> a eliminar debe estar dada de alta en el sistema.</w:t>
+              <w:t>El actor deberá haber iniciado sesión y la información del ASA a eliminar debe estar dada de alta en el sistema.</w:t>
             </w:r>
           </w:p>
         </w:tc>
@@ -8123,24 +7915,12 @@
           </w:tcPr>
           <w:p>
             <w:r>
-              <w:t xml:space="preserve">Paso 1: El usuario selecciona la opción para eliminar un </w:t>
-            </w:r>
-            <w:r>
-              <w:t>ASA</w:t>
-            </w:r>
-            <w:r>
-              <w:t>.</w:t>
-            </w:r>
-          </w:p>
-          <w:p>
-            <w:r>
-              <w:t xml:space="preserve">Paso 3: El usuario presiona confirmar para realizar eliminación del </w:t>
-            </w:r>
-            <w:r>
-              <w:t>ASA</w:t>
-            </w:r>
-            <w:r>
-              <w:t>.</w:t>
+              <w:t>Paso 1: El usuario selecciona la opción para eliminar un ASA.</w:t>
+            </w:r>
+          </w:p>
+          <w:p>
+            <w:r>
+              <w:t>Paso 3: El usuario presiona confirmar para realizar eliminación del ASA.</w:t>
             </w:r>
           </w:p>
         </w:tc>
@@ -8150,13 +7930,7 @@
           </w:tcPr>
           <w:p>
             <w:r>
-              <w:t xml:space="preserve">Paso 2: El sistema muestra la pantalla para confirmar la eliminación del </w:t>
-            </w:r>
-            <w:r>
-              <w:t>ASA</w:t>
-            </w:r>
-            <w:r>
-              <w:t>.</w:t>
+              <w:t>Paso 2: El sistema muestra la pantalla para confirmar la eliminación del ASA.</w:t>
             </w:r>
           </w:p>
           <w:p>
@@ -8166,13 +7940,7 @@
           </w:p>
           <w:p>
             <w:r>
-              <w:t xml:space="preserve">Paso 5: El sistema presenta la pantalla de confirmación de eliminación del </w:t>
-            </w:r>
-            <w:r>
-              <w:t>ASA</w:t>
-            </w:r>
-            <w:r>
-              <w:t>.</w:t>
+              <w:t>Paso 5: El sistema presenta la pantalla de confirmación de eliminación del ASA.</w:t>
             </w:r>
           </w:p>
         </w:tc>
@@ -8208,13 +7976,7 @@
           </w:tcPr>
           <w:p>
             <w:r>
-              <w:t xml:space="preserve">Paso 4: El </w:t>
-            </w:r>
-            <w:r>
-              <w:t>ASA a eliminar tiene asociadas operaciones por realizar</w:t>
-            </w:r>
-            <w:r>
-              <w:t>, por lo que no es posible su eliminación. El sistema advierte sobre tal situación.</w:t>
+              <w:t>Paso 4: El ASA a eliminar tiene asociadas operaciones por realizar, por lo que no es posible su eliminación. El sistema advierte sobre tal situación.</w:t>
             </w:r>
           </w:p>
         </w:tc>
@@ -8250,13 +8012,7 @@
           </w:tcPr>
           <w:p>
             <w:r>
-              <w:t xml:space="preserve">La eliminación del </w:t>
-            </w:r>
-            <w:r>
-              <w:t>ASA</w:t>
-            </w:r>
-            <w:r>
-              <w:t xml:space="preserve"> ha sido exitosa y ya no se encuentra cargado en la base de datos del sistema.</w:t>
+              <w:t>La eliminación del ASA ha sido exitosa y ya no se encuentra cargado en la base de datos del sistema.</w:t>
             </w:r>
           </w:p>
         </w:tc>
@@ -8337,21 +8093,7 @@
                 <w:b/>
                 <w:sz w:val="28"/>
               </w:rPr>
-              <w:t xml:space="preserve"> 023</w:t>
-            </w:r>
-            <w:r>
-              <w:rPr>
-                <w:b/>
-                <w:sz w:val="28"/>
-              </w:rPr>
-              <w:t xml:space="preserve"> | LISTAR </w:t>
-            </w:r>
-            <w:r>
-              <w:rPr>
-                <w:b/>
-                <w:sz w:val="28"/>
-              </w:rPr>
-              <w:t>ASAs</w:t>
+              <w:t xml:space="preserve"> 023 | LISTAR ASAs</w:t>
             </w:r>
           </w:p>
         </w:tc>
@@ -8396,19 +8138,7 @@
           </w:tcPr>
           <w:p>
             <w:r>
-              <w:t>El sistema deberá permitir al usuario listar los</w:t>
-            </w:r>
-            <w:r>
-              <w:t xml:space="preserve"> tipo de</w:t>
-            </w:r>
-            <w:r>
-              <w:t xml:space="preserve"> </w:t>
-            </w:r>
-            <w:r>
-              <w:t>ASA</w:t>
-            </w:r>
-            <w:r>
-              <w:t xml:space="preserve"> cargados en el sistema.</w:t>
+              <w:t>El sistema deberá permitir al usuario listar los tipo de ASA cargados en el sistema.</w:t>
             </w:r>
           </w:p>
         </w:tc>
@@ -8503,13 +8233,7 @@
           </w:tcPr>
           <w:p>
             <w:r>
-              <w:t xml:space="preserve">Paso 1: El usuario selecciona la opción para visualizar el listado de </w:t>
-            </w:r>
-            <w:r>
-              <w:t>ASA</w:t>
-            </w:r>
-            <w:r>
-              <w:t xml:space="preserve"> cargados en el sistema.</w:t>
+              <w:t>Paso 1: El usuario selecciona la opción para visualizar el listado de ASA cargados en el sistema.</w:t>
             </w:r>
           </w:p>
         </w:tc>
@@ -8519,13 +8243,7 @@
           </w:tcPr>
           <w:p>
             <w:r>
-              <w:t xml:space="preserve">Paso 2: El sistema muestra la pantalla de un listado con los </w:t>
-            </w:r>
-            <w:r>
-              <w:t>ASA</w:t>
-            </w:r>
-            <w:r>
-              <w:t xml:space="preserve"> cargados en el sistema ordenado, por defecto, alfabéticamente.</w:t>
+              <w:t>Paso 2: El sistema muestra la pantalla de un listado con los ASA cargados en el sistema ordenado, por defecto, alfabéticamente.</w:t>
             </w:r>
           </w:p>
         </w:tc>
@@ -8561,13 +8279,7 @@
           </w:tcPr>
           <w:p>
             <w:r>
-              <w:t xml:space="preserve">Paso 2: No hay </w:t>
-            </w:r>
-            <w:r>
-              <w:t>ASAs</w:t>
-            </w:r>
-            <w:r>
-              <w:t xml:space="preserve"> cargados en el sistema. El sistema advierte sobre tal situación con un mensaje, en vez de visualizar un listado.</w:t>
+              <w:t>Paso 2: No hay ASAs cargados en el sistema. El sistema advierte sobre tal situación con un mensaje, en vez de visualizar un listado.</w:t>
             </w:r>
           </w:p>
         </w:tc>
@@ -8680,21 +8392,7 @@
                 <w:b/>
                 <w:sz w:val="28"/>
               </w:rPr>
-              <w:t xml:space="preserve"> 024</w:t>
-            </w:r>
-            <w:r>
-              <w:rPr>
-                <w:b/>
-                <w:sz w:val="28"/>
-              </w:rPr>
-              <w:t xml:space="preserve"> | ALTA DE </w:t>
-            </w:r>
-            <w:r>
-              <w:rPr>
-                <w:b/>
-                <w:sz w:val="28"/>
-              </w:rPr>
-              <w:t>QUIROFANO</w:t>
+              <w:t xml:space="preserve"> 024 | ALTA DE QUIROFANO</w:t>
             </w:r>
           </w:p>
         </w:tc>
@@ -8739,13 +8437,7 @@
           </w:tcPr>
           <w:p>
             <w:r>
-              <w:t xml:space="preserve">El sistema deberá permitir a un usuario privilegiado dar de alta a un </w:t>
-            </w:r>
-            <w:r>
-              <w:t>quirófano</w:t>
-            </w:r>
-            <w:r>
-              <w:t>.</w:t>
+              <w:t>El sistema deberá permitir a un usuario privilegiado dar de alta a un quirófano.</w:t>
             </w:r>
           </w:p>
         </w:tc>
@@ -8849,10 +8541,7 @@
           </w:p>
           <w:p>
             <w:r>
-              <w:t>Paso 3: El usuario ingresa el nombre del quirófano.</w:t>
-            </w:r>
-            <w:r>
-              <w:t xml:space="preserve"> </w:t>
+              <w:t xml:space="preserve">Paso 3: El usuario ingresa el nombre del quirófano. </w:t>
             </w:r>
           </w:p>
           <w:p>
@@ -8913,13 +8602,7 @@
           </w:tcPr>
           <w:p>
             <w:r>
-              <w:t>Paso 5: El nombre de quirófano</w:t>
-            </w:r>
-            <w:r>
-              <w:t xml:space="preserve"> </w:t>
-            </w:r>
-            <w:r>
-              <w:t>ingresado ya se encuentra cargado. El sistema advierte sobre tal situación y se le pide al usuario que corrija tal error.</w:t>
+              <w:t>Paso 5: El nombre de quirófano ingresado ya se encuentra cargado. El sistema advierte sobre tal situación y se le pide al usuario que corrija tal error.</w:t>
             </w:r>
           </w:p>
         </w:tc>
@@ -8955,13 +8638,7 @@
           </w:tcPr>
           <w:p>
             <w:r>
-              <w:t>El alta de quirófano</w:t>
-            </w:r>
-            <w:r>
-              <w:t xml:space="preserve"> </w:t>
-            </w:r>
-            <w:r>
-              <w:t>ha sido exitoso y se encuentra cargado en la base de datos del sistema.</w:t>
+              <w:t>El alta de quirófano ha sido exitoso y se encuentra cargado en la base de datos del sistema.</w:t>
             </w:r>
           </w:p>
         </w:tc>
@@ -9042,21 +8719,7 @@
                 <w:b/>
                 <w:sz w:val="28"/>
               </w:rPr>
-              <w:t xml:space="preserve"> 025</w:t>
-            </w:r>
-            <w:r>
-              <w:rPr>
-                <w:b/>
-                <w:sz w:val="28"/>
-              </w:rPr>
-              <w:t xml:space="preserve"> | MODIFICACIÓN DE </w:t>
-            </w:r>
-            <w:r>
-              <w:rPr>
-                <w:b/>
-                <w:sz w:val="28"/>
-              </w:rPr>
-              <w:t>QUIROFANO</w:t>
+              <w:t xml:space="preserve"> 025 | MODIFICACIÓN DE QUIROFANO</w:t>
             </w:r>
           </w:p>
         </w:tc>
@@ -9137,13 +8800,7 @@
           </w:tcPr>
           <w:p>
             <w:r>
-              <w:t>El actor deberá haber iniciado sesión y la información del quirófano</w:t>
-            </w:r>
-            <w:r>
-              <w:t xml:space="preserve"> </w:t>
-            </w:r>
-            <w:r>
-              <w:t>a modificar debe estar dada de alta en el sistema.</w:t>
+              <w:t>El actor deberá haber iniciado sesión y la información del quirófano a modificar debe estar dada de alta en el sistema.</w:t>
             </w:r>
           </w:p>
         </w:tc>
@@ -9272,13 +8929,7 @@
           </w:tcPr>
           <w:p>
             <w:r>
-              <w:t>Paso 5: Se modifica el nombre del quirófano</w:t>
-            </w:r>
-            <w:r>
-              <w:t xml:space="preserve"> </w:t>
-            </w:r>
-            <w:r>
-              <w:t>por uno ya existente. El sistema advierte sobre tal situación y se le pide al usuario que corrija tal error.</w:t>
+              <w:t>Paso 5: Se modifica el nombre del quirófano por uno ya existente. El sistema advierte sobre tal situación y se le pide al usuario que corrija tal error.</w:t>
             </w:r>
           </w:p>
         </w:tc>
@@ -9314,13 +8965,7 @@
           </w:tcPr>
           <w:p>
             <w:r>
-              <w:t>La modificación del quirófano</w:t>
-            </w:r>
-            <w:r>
-              <w:t xml:space="preserve"> </w:t>
-            </w:r>
-            <w:r>
-              <w:t>ha sido exitosa y se encuentra cargado en la base de datos del sistema.</w:t>
+              <w:t>La modificación del quirófano ha sido exitosa y se encuentra cargado en la base de datos del sistema.</w:t>
             </w:r>
           </w:p>
         </w:tc>
@@ -9401,21 +9046,7 @@
                 <w:b/>
                 <w:sz w:val="28"/>
               </w:rPr>
-              <w:t xml:space="preserve"> 026</w:t>
-            </w:r>
-            <w:r>
-              <w:rPr>
-                <w:b/>
-                <w:sz w:val="28"/>
-              </w:rPr>
-              <w:t xml:space="preserve"> | ELI</w:t>
-            </w:r>
-            <w:r>
-              <w:rPr>
-                <w:b/>
-                <w:sz w:val="28"/>
-              </w:rPr>
-              <w:t>MINACIÓN DE QUIROFANO</w:t>
+              <w:t xml:space="preserve"> 026 | ELIMINACIÓN DE QUIROFANO</w:t>
             </w:r>
           </w:p>
         </w:tc>
@@ -9496,13 +9127,7 @@
           </w:tcPr>
           <w:p>
             <w:r>
-              <w:t>El actor deberá haber iniciado sesión y la información del quirófano</w:t>
-            </w:r>
-            <w:r>
-              <w:t xml:space="preserve"> </w:t>
-            </w:r>
-            <w:r>
-              <w:t>a eliminar debe estar dada de alta en el sistema.</w:t>
+              <w:t>El actor deberá haber iniciado sesión y la información del quirófano a eliminar debe estar dada de alta en el sistema.</w:t>
             </w:r>
           </w:p>
         </w:tc>
@@ -9626,13 +9251,7 @@
           </w:tcPr>
           <w:p>
             <w:r>
-              <w:t>Paso 4: El quirófano</w:t>
-            </w:r>
-            <w:r>
-              <w:t xml:space="preserve"> </w:t>
-            </w:r>
-            <w:r>
-              <w:t>a eliminar tiene asociadas operaciones por realizar, por lo que no es posible su eliminación. El sistema advierte sobre tal situación.</w:t>
+              <w:t>Paso 4: El quirófano a eliminar tiene asociadas operaciones por realizar, por lo que no es posible su eliminación. El sistema advierte sobre tal situación.</w:t>
             </w:r>
           </w:p>
         </w:tc>
@@ -9668,13 +9287,7 @@
           </w:tcPr>
           <w:p>
             <w:r>
-              <w:t>La eliminación del quirófano</w:t>
-            </w:r>
-            <w:r>
-              <w:t xml:space="preserve"> </w:t>
-            </w:r>
-            <w:r>
-              <w:t>ha sido exitosa y ya no se encuentra cargado en la base de datos del sistema.</w:t>
+              <w:t>La eliminación del quirófano ha sido exitosa y ya no se encuentra cargado en la base de datos del sistema.</w:t>
             </w:r>
           </w:p>
         </w:tc>
@@ -9755,21 +9368,7 @@
                 <w:b/>
                 <w:sz w:val="28"/>
               </w:rPr>
-              <w:t xml:space="preserve"> 027</w:t>
-            </w:r>
-            <w:r>
-              <w:rPr>
-                <w:b/>
-                <w:sz w:val="28"/>
-              </w:rPr>
-              <w:t xml:space="preserve"> | LISTAR </w:t>
-            </w:r>
-            <w:r>
-              <w:rPr>
-                <w:b/>
-                <w:sz w:val="28"/>
-              </w:rPr>
-              <w:t>QUIROFANOS</w:t>
+              <w:t xml:space="preserve"> 027 | LISTAR QUIROFANOS</w:t>
             </w:r>
           </w:p>
         </w:tc>
@@ -9814,13 +9413,7 @@
           </w:tcPr>
           <w:p>
             <w:r>
-              <w:t>El sistema deberá permitir al usuario listar los quirófano</w:t>
-            </w:r>
-            <w:r>
-              <w:t>s</w:t>
-            </w:r>
-            <w:r>
-              <w:t xml:space="preserve"> cargados en el sistema.</w:t>
+              <w:t>El sistema deberá permitir al usuario listar los quirófanos cargados en el sistema.</w:t>
             </w:r>
           </w:p>
         </w:tc>
@@ -9934,10 +9527,7 @@
               <w:t xml:space="preserve">Paso 2: El sistema muestra la pantalla de un listado con los </w:t>
             </w:r>
             <w:r>
-              <w:t>quirófano</w:t>
-            </w:r>
-            <w:r>
-              <w:t xml:space="preserve">s </w:t>
+              <w:t xml:space="preserve">quirófanos </w:t>
             </w:r>
             <w:r>
               <w:t>cargados en el sistema ordenado, por defecto, alfabéticamente.</w:t>
@@ -9979,10 +9569,7 @@
               <w:t xml:space="preserve">Paso 2: No hay </w:t>
             </w:r>
             <w:r>
-              <w:t>quirófano</w:t>
-            </w:r>
-            <w:r>
-              <w:t xml:space="preserve">s </w:t>
+              <w:t xml:space="preserve">quirófanos </w:t>
             </w:r>
             <w:r>
               <w:t>cargados en el sistema. El sistema advierte sobre tal situación con un mensaje, en vez de visualizar un listado.</w:t>
@@ -11169,28 +10756,7 @@
                 <w:b/>
                 <w:sz w:val="28"/>
               </w:rPr>
-              <w:t xml:space="preserve"> 0</w:t>
-            </w:r>
-            <w:r>
-              <w:rPr>
-                <w:b/>
-                <w:sz w:val="28"/>
-              </w:rPr>
-              <w:t>31</w:t>
-            </w:r>
-            <w:r>
-              <w:rPr>
-                <w:b/>
-                <w:sz w:val="28"/>
-              </w:rPr>
-              <w:t xml:space="preserve"> | LISTAR </w:t>
-            </w:r>
-            <w:r>
-              <w:rPr>
-                <w:b/>
-                <w:sz w:val="28"/>
-              </w:rPr>
-              <w:t>ANESTESIAS</w:t>
+              <w:t xml:space="preserve"> 031 | LISTAR ANESTESIAS</w:t>
             </w:r>
           </w:p>
         </w:tc>
@@ -11235,13 +10801,7 @@
           </w:tcPr>
           <w:p>
             <w:r>
-              <w:t xml:space="preserve">El sistema deberá permitir al usuario listar </w:t>
-            </w:r>
-            <w:r>
-              <w:t>las anestesias cargada</w:t>
-            </w:r>
-            <w:r>
-              <w:t>s en el sistema.</w:t>
+              <w:t>El sistema deberá permitir al usuario listar las anestesias cargadas en el sistema.</w:t>
             </w:r>
           </w:p>
         </w:tc>
@@ -11336,19 +10896,7 @@
           </w:tcPr>
           <w:p>
             <w:r>
-              <w:t xml:space="preserve">Paso 1: El usuario selecciona la opción para visualizar el listado de </w:t>
-            </w:r>
-            <w:r>
-              <w:t>anestesias</w:t>
-            </w:r>
-            <w:r>
-              <w:t xml:space="preserve"> </w:t>
-            </w:r>
-            <w:r>
-              <w:t>cargadas</w:t>
-            </w:r>
-            <w:r>
-              <w:t xml:space="preserve"> en el sistema.</w:t>
+              <w:t>Paso 1: El usuario selecciona la opción para visualizar el listado de anestesias cargadas en el sistema.</w:t>
             </w:r>
           </w:p>
         </w:tc>
@@ -11358,13 +10906,7 @@
           </w:tcPr>
           <w:p>
             <w:r>
-              <w:t xml:space="preserve">Paso 2: El sistema muestra la pantalla de un listado con </w:t>
-            </w:r>
-            <w:r>
-              <w:t>las anestesias cargadas</w:t>
-            </w:r>
-            <w:r>
-              <w:t xml:space="preserve"> en el sistema ordenado, por defecto, alfabéticamente.</w:t>
+              <w:t>Paso 2: El sistema muestra la pantalla de un listado con las anestesias cargadas en el sistema ordenado, por defecto, alfabéticamente.</w:t>
             </w:r>
           </w:p>
         </w:tc>
@@ -11400,19 +10942,7 @@
           </w:tcPr>
           <w:p>
             <w:r>
-              <w:t xml:space="preserve">Paso 2: No hay </w:t>
-            </w:r>
-            <w:r>
-              <w:t>anestesias</w:t>
-            </w:r>
-            <w:r>
-              <w:t xml:space="preserve"> </w:t>
-            </w:r>
-            <w:r>
-              <w:t>cargadas</w:t>
-            </w:r>
-            <w:r>
-              <w:t xml:space="preserve"> en el sistema. El sistema advierte sobre tal situación con un mensaje, en vez de visualizar un listado.</w:t>
+              <w:t>Paso 2: No hay anestesias cargadas en el sistema. El sistema advierte sobre tal situación con un mensaje, en vez de visualizar un listado.</w:t>
             </w:r>
           </w:p>
         </w:tc>
@@ -12002,7 +11532,13 @@
           </w:tcPr>
           <w:p>
             <w:r>
-              <w:t>Paso 1: El usuario selecciona un o más de un criterio de filtro.</w:t>
+              <w:t>Paso 1: El usuario selecciona un</w:t>
+            </w:r>
+            <w:r>
+              <w:t xml:space="preserve"> o más de un criterio de filtro: quirófano, estado, servicio, fecha,</w:t>
+            </w:r>
+            <w:r>
+              <w:t xml:space="preserve"> hora de inicio, hora de fin.</w:t>
             </w:r>
           </w:p>
         </w:tc>
@@ -12168,7 +11704,14 @@
                 <w:b/>
                 <w:sz w:val="28"/>
               </w:rPr>
-              <w:t xml:space="preserve"> | LISTAR OPERACIONES PROGRAMADAS PARA EL DÍA</w:t>
+              <w:t xml:space="preserve"> |</w:t>
+            </w:r>
+            <w:r>
+              <w:rPr>
+                <w:b/>
+                <w:sz w:val="28"/>
+              </w:rPr>
+              <w:t xml:space="preserve"> LISTAR OPERACIONES PROGRAMADAS</w:t>
             </w:r>
           </w:p>
         </w:tc>
@@ -12213,7 +11756,10 @@
           </w:tcPr>
           <w:p>
             <w:r>
-              <w:t>El sistema deberá permitir al usuario listar las operaciones programadas para el día.</w:t>
+              <w:t xml:space="preserve">El sistema deberá permitir al usuario listar las operaciones programadas </w:t>
+            </w:r>
+            <w:r>
+              <w:t>para un día</w:t>
             </w:r>
           </w:p>
         </w:tc>
@@ -12308,7 +11854,18 @@
           </w:tcPr>
           <w:p>
             <w:r>
-              <w:t>Paso 1: El usuario selecciona la opción para visualizar las operaciones programadas para el día.</w:t>
+              <w:t xml:space="preserve">Paso 1: El usuario selecciona la opción para visualizar las operaciones programadas para </w:t>
+            </w:r>
+            <w:r>
+              <w:t>un día</w:t>
+            </w:r>
+            <w:r>
+              <w:t>.</w:t>
+            </w:r>
+          </w:p>
+          <w:p>
+            <w:r>
+              <w:t>Paso 3: El usuario selecciona una fecha para la cual quiere ver las operaciones programadas.</w:t>
             </w:r>
           </w:p>
         </w:tc>
@@ -12318,7 +11875,24 @@
           </w:tcPr>
           <w:p>
             <w:r>
-              <w:t>Paso 2: El sistema muestra la pantalla de un listado de las operaciones programadas para el día ordenadas, por defecto, por número de quirófano asignado y horario de operación.</w:t>
+              <w:t xml:space="preserve">Paso 2: El sistema muestra la pantalla de un listado de las operaciones programadas para el día </w:t>
+            </w:r>
+            <w:r>
+              <w:t xml:space="preserve">actual </w:t>
+            </w:r>
+            <w:r>
+              <w:t>ordenadas, por defecto, por númer</w:t>
+            </w:r>
+            <w:r>
+              <w:t>o de quirófano</w:t>
+            </w:r>
+            <w:r>
+              <w:t xml:space="preserve"> y horario de operación.</w:t>
+            </w:r>
+          </w:p>
+          <w:p>
+            <w:r>
+              <w:t>Paso 4: El sistema muestra la pantalla de un listado de las operaciones programadas para el día seleccionado ordenadas, por defecto, por número de quirófano y horario de operación.</w:t>
             </w:r>
           </w:p>
         </w:tc>
@@ -12358,6 +11932,23 @@
             </w:r>
             <w:r>
               <w:t>operaciones programadas para el día</w:t>
+            </w:r>
+            <w:r>
+              <w:t xml:space="preserve"> actual</w:t>
+            </w:r>
+            <w:r>
+              <w:t>. El sistema advierte sobre tal situación con un mensaje, en vez de visualizar un listado.</w:t>
+            </w:r>
+          </w:p>
+          <w:p>
+            <w:r>
+              <w:t>Paso 4</w:t>
+            </w:r>
+            <w:r>
+              <w:t xml:space="preserve">: No hay operaciones programadas para el día </w:t>
+            </w:r>
+            <w:r>
+              <w:t>seleccionado</w:t>
             </w:r>
             <w:r>
               <w:t>. El sistema advierte sobre tal situación con un mensaje, en vez de visualizar un listado.</w:t>
@@ -12631,7 +12222,7 @@
               <w:t>estadística</w:t>
             </w:r>
             <w:r>
-              <w:t>.</w:t>
+              <w:t>: fecha desde, fecha hasta, servicio, anestesia, asa, mutualizados, con obra social.</w:t>
             </w:r>
           </w:p>
         </w:tc>
@@ -13379,10 +12970,1859 @@
         </w:tc>
       </w:tr>
     </w:tbl>
+    <w:p/>
     <w:p>
-      <w:bookmarkStart w:id="0" w:name="_GoBack"/>
-      <w:bookmarkEnd w:id="0"/>
+      <w:r>
+        <w:br w:type="page"/>
+      </w:r>
     </w:p>
+    <w:tbl>
+      <w:tblPr>
+        <w:tblStyle w:val="Tablaconcuadrcula"/>
+        <w:tblW w:w="0" w:type="auto"/>
+        <w:tblLook w:val="04A0" w:firstRow="1" w:lastRow="0" w:firstColumn="1" w:lastColumn="0" w:noHBand="0" w:noVBand="1"/>
+      </w:tblPr>
+      <w:tblGrid>
+        <w:gridCol w:w="4395"/>
+        <w:gridCol w:w="4433"/>
+      </w:tblGrid>
+      <w:tr>
+        <w:tc>
+          <w:tcPr>
+            <w:tcW w:w="8828" w:type="dxa"/>
+            <w:gridSpan w:val="2"/>
+            <w:shd w:val="clear" w:color="auto" w:fill="000000" w:themeFill="text1"/>
+          </w:tcPr>
+          <w:p>
+            <w:pPr>
+              <w:jc w:val="center"/>
+              <w:rPr>
+                <w:b/>
+              </w:rPr>
+            </w:pPr>
+            <w:r>
+              <w:rPr>
+                <w:b/>
+                <w:sz w:val="28"/>
+              </w:rPr>
+              <w:lastRenderedPageBreak/>
+              <w:t>UC – 038 | ALTA DE PACIENTE</w:t>
+            </w:r>
+          </w:p>
+        </w:tc>
+      </w:tr>
+      <w:tr>
+        <w:tc>
+          <w:tcPr>
+            <w:tcW w:w="8828" w:type="dxa"/>
+            <w:gridSpan w:val="2"/>
+          </w:tcPr>
+          <w:p/>
+        </w:tc>
+      </w:tr>
+      <w:tr>
+        <w:tc>
+          <w:tcPr>
+            <w:tcW w:w="8828" w:type="dxa"/>
+            <w:gridSpan w:val="2"/>
+            <w:shd w:val="clear" w:color="auto" w:fill="000000" w:themeFill="text1"/>
+          </w:tcPr>
+          <w:p>
+            <w:pPr>
+              <w:jc w:val="center"/>
+              <w:rPr>
+                <w:b/>
+              </w:rPr>
+            </w:pPr>
+            <w:r>
+              <w:rPr>
+                <w:b/>
+              </w:rPr>
+              <w:t>DESCRIPCIÓN</w:t>
+            </w:r>
+          </w:p>
+        </w:tc>
+      </w:tr>
+      <w:tr>
+        <w:tc>
+          <w:tcPr>
+            <w:tcW w:w="8828" w:type="dxa"/>
+            <w:gridSpan w:val="2"/>
+          </w:tcPr>
+          <w:p>
+            <w:r>
+              <w:t>El sistema deberá permitir al usuario dar de alta un nuevo paciente.</w:t>
+            </w:r>
+          </w:p>
+        </w:tc>
+      </w:tr>
+      <w:tr>
+        <w:tc>
+          <w:tcPr>
+            <w:tcW w:w="8828" w:type="dxa"/>
+            <w:gridSpan w:val="2"/>
+            <w:shd w:val="clear" w:color="auto" w:fill="000000" w:themeFill="text1"/>
+          </w:tcPr>
+          <w:p>
+            <w:pPr>
+              <w:jc w:val="center"/>
+              <w:rPr>
+                <w:b/>
+              </w:rPr>
+            </w:pPr>
+            <w:r>
+              <w:rPr>
+                <w:b/>
+              </w:rPr>
+              <w:t>PRECONDICIONES</w:t>
+            </w:r>
+          </w:p>
+        </w:tc>
+      </w:tr>
+      <w:tr>
+        <w:tc>
+          <w:tcPr>
+            <w:tcW w:w="8828" w:type="dxa"/>
+            <w:gridSpan w:val="2"/>
+          </w:tcPr>
+          <w:p/>
+        </w:tc>
+      </w:tr>
+      <w:tr>
+        <w:tc>
+          <w:tcPr>
+            <w:tcW w:w="8828" w:type="dxa"/>
+            <w:gridSpan w:val="2"/>
+            <w:shd w:val="clear" w:color="auto" w:fill="000000" w:themeFill="text1"/>
+          </w:tcPr>
+          <w:p>
+            <w:pPr>
+              <w:jc w:val="center"/>
+              <w:rPr>
+                <w:b/>
+              </w:rPr>
+            </w:pPr>
+            <w:r>
+              <w:rPr>
+                <w:b/>
+              </w:rPr>
+              <w:t>SECUENCIA NORMAL</w:t>
+            </w:r>
+          </w:p>
+        </w:tc>
+      </w:tr>
+      <w:tr>
+        <w:tc>
+          <w:tcPr>
+            <w:tcW w:w="4395" w:type="dxa"/>
+          </w:tcPr>
+          <w:p>
+            <w:pPr>
+              <w:jc w:val="center"/>
+            </w:pPr>
+            <w:r>
+              <w:t>ACCIÓN DEL ACTOR</w:t>
+            </w:r>
+          </w:p>
+        </w:tc>
+        <w:tc>
+          <w:tcPr>
+            <w:tcW w:w="4433" w:type="dxa"/>
+          </w:tcPr>
+          <w:p>
+            <w:pPr>
+              <w:jc w:val="center"/>
+            </w:pPr>
+            <w:r>
+              <w:t>RESPUESTA DEL SISTEMA</w:t>
+            </w:r>
+          </w:p>
+        </w:tc>
+      </w:tr>
+      <w:tr>
+        <w:tc>
+          <w:tcPr>
+            <w:tcW w:w="4395" w:type="dxa"/>
+          </w:tcPr>
+          <w:p>
+            <w:pPr>
+              <w:contextualSpacing/>
+            </w:pPr>
+            <w:r>
+              <w:t>Paso 1: El usuario selecciona el botón para dar de alta un nuevo paciente.</w:t>
+            </w:r>
+          </w:p>
+          <w:p>
+            <w:pPr>
+              <w:spacing w:after="160" w:line="259" w:lineRule="auto"/>
+              <w:contextualSpacing/>
+            </w:pPr>
+            <w:r>
+              <w:t xml:space="preserve">Paso </w:t>
+            </w:r>
+            <w:r>
+              <w:t>3: El usuario ingresa el nombre del paciente.</w:t>
+            </w:r>
+          </w:p>
+          <w:p>
+            <w:pPr>
+              <w:spacing w:after="160" w:line="259" w:lineRule="auto"/>
+              <w:contextualSpacing/>
+            </w:pPr>
+            <w:r>
+              <w:t xml:space="preserve">Paso </w:t>
+            </w:r>
+            <w:r>
+              <w:t>4: El usuario ingresa el apellido del paciente.</w:t>
+            </w:r>
+          </w:p>
+          <w:p>
+            <w:pPr>
+              <w:spacing w:after="160" w:line="259" w:lineRule="auto"/>
+              <w:contextualSpacing/>
+            </w:pPr>
+            <w:r>
+              <w:t xml:space="preserve">Paso </w:t>
+            </w:r>
+            <w:r>
+              <w:t>5: El usuario ingresa el DNI del paciente.</w:t>
+            </w:r>
+          </w:p>
+          <w:p>
+            <w:pPr>
+              <w:spacing w:after="160" w:line="259" w:lineRule="auto"/>
+              <w:contextualSpacing/>
+            </w:pPr>
+            <w:r>
+              <w:t xml:space="preserve">Paso </w:t>
+            </w:r>
+            <w:r>
+              <w:t>6: El usuario ingresa la fecha de nacimiento del paciente.</w:t>
+            </w:r>
+          </w:p>
+          <w:p>
+            <w:pPr>
+              <w:spacing w:after="160" w:line="259" w:lineRule="auto"/>
+              <w:contextualSpacing/>
+            </w:pPr>
+            <w:r>
+              <w:t>Paso 7: El usuario ingresa el sexo del paciente.</w:t>
+            </w:r>
+          </w:p>
+          <w:p>
+            <w:pPr>
+              <w:spacing w:after="160" w:line="259" w:lineRule="auto"/>
+              <w:contextualSpacing/>
+            </w:pPr>
+            <w:r>
+              <w:t xml:space="preserve">Paso </w:t>
+            </w:r>
+            <w:r>
+              <w:t>8: El usuario selecciona, si corresponde, que el paciente posee mutual.</w:t>
+            </w:r>
+          </w:p>
+        </w:tc>
+        <w:tc>
+          <w:tcPr>
+            <w:tcW w:w="4433" w:type="dxa"/>
+          </w:tcPr>
+          <w:p>
+            <w:r>
+              <w:t>Paso 2: El sistema muestra la pantalla para dar de alta un nuevo paciente.</w:t>
+            </w:r>
+          </w:p>
+          <w:p>
+            <w:r>
+              <w:t>Paso 9: El sistema verifica la corrección de la información ingresada.</w:t>
+            </w:r>
+          </w:p>
+          <w:p>
+            <w:r>
+              <w:t>Paso 10: El sistema presenta la pantalla de confirmación de alta de operación.</w:t>
+            </w:r>
+          </w:p>
+        </w:tc>
+      </w:tr>
+      <w:tr>
+        <w:tc>
+          <w:tcPr>
+            <w:tcW w:w="8828" w:type="dxa"/>
+            <w:gridSpan w:val="2"/>
+            <w:shd w:val="clear" w:color="auto" w:fill="000000" w:themeFill="text1"/>
+          </w:tcPr>
+          <w:p>
+            <w:pPr>
+              <w:jc w:val="center"/>
+              <w:rPr>
+                <w:b/>
+              </w:rPr>
+            </w:pPr>
+            <w:r>
+              <w:rPr>
+                <w:b/>
+              </w:rPr>
+              <w:t>EXCEPCIONES</w:t>
+            </w:r>
+          </w:p>
+        </w:tc>
+      </w:tr>
+      <w:tr>
+        <w:tc>
+          <w:tcPr>
+            <w:tcW w:w="8828" w:type="dxa"/>
+            <w:gridSpan w:val="2"/>
+          </w:tcPr>
+          <w:p>
+            <w:r>
+              <w:t xml:space="preserve">Paso 9: Campos obligatorios no son completados. El sistema advierte sobre tal situación al usuario. </w:t>
+            </w:r>
+          </w:p>
+          <w:p>
+            <w:r>
+              <w:t>Paso 9: Se ingresa un DNI ya existente. El sistema advierte sobre tal situación al usuario.</w:t>
+            </w:r>
+          </w:p>
+          <w:p>
+            <w:r>
+              <w:t>Paso 9: Se ingresan números o caracteres especiales en el nombre o apellido del paciente, o se ingresa más de 8 números en el DNI. El sistema advierte sobre el error en el formato de los datos ingresados al usuario.</w:t>
+            </w:r>
+          </w:p>
+        </w:tc>
+      </w:tr>
+      <w:tr>
+        <w:tc>
+          <w:tcPr>
+            <w:tcW w:w="8828" w:type="dxa"/>
+            <w:gridSpan w:val="2"/>
+            <w:shd w:val="clear" w:color="auto" w:fill="000000" w:themeFill="text1"/>
+          </w:tcPr>
+          <w:p>
+            <w:pPr>
+              <w:jc w:val="center"/>
+              <w:rPr>
+                <w:b/>
+              </w:rPr>
+            </w:pPr>
+            <w:r>
+              <w:rPr>
+                <w:b/>
+              </w:rPr>
+              <w:t>POSTCONDICIONES</w:t>
+            </w:r>
+          </w:p>
+        </w:tc>
+      </w:tr>
+      <w:tr>
+        <w:tc>
+          <w:tcPr>
+            <w:tcW w:w="8828" w:type="dxa"/>
+            <w:gridSpan w:val="2"/>
+          </w:tcPr>
+          <w:p>
+            <w:r>
+              <w:t>El alta de paciente ha sido exitoso y se encuentra cargado en la base de datos del sistema.</w:t>
+            </w:r>
+          </w:p>
+        </w:tc>
+      </w:tr>
+      <w:tr>
+        <w:tc>
+          <w:tcPr>
+            <w:tcW w:w="8828" w:type="dxa"/>
+            <w:gridSpan w:val="2"/>
+            <w:shd w:val="clear" w:color="auto" w:fill="000000" w:themeFill="text1"/>
+          </w:tcPr>
+          <w:p>
+            <w:pPr>
+              <w:jc w:val="center"/>
+              <w:rPr>
+                <w:b/>
+              </w:rPr>
+            </w:pPr>
+            <w:r>
+              <w:rPr>
+                <w:b/>
+              </w:rPr>
+              <w:t>OBSERVACIONES</w:t>
+            </w:r>
+          </w:p>
+        </w:tc>
+      </w:tr>
+      <w:tr>
+        <w:tc>
+          <w:tcPr>
+            <w:tcW w:w="8828" w:type="dxa"/>
+            <w:gridSpan w:val="2"/>
+          </w:tcPr>
+          <w:p/>
+        </w:tc>
+      </w:tr>
+    </w:tbl>
+    <w:p/>
+    <w:p>
+      <w:r>
+        <w:br w:type="page"/>
+      </w:r>
+    </w:p>
+    <w:tbl>
+      <w:tblPr>
+        <w:tblStyle w:val="Tablaconcuadrcula"/>
+        <w:tblW w:w="0" w:type="auto"/>
+        <w:tblLook w:val="04A0" w:firstRow="1" w:lastRow="0" w:firstColumn="1" w:lastColumn="0" w:noHBand="0" w:noVBand="1"/>
+      </w:tblPr>
+      <w:tblGrid>
+        <w:gridCol w:w="4395"/>
+        <w:gridCol w:w="4433"/>
+      </w:tblGrid>
+      <w:tr>
+        <w:tc>
+          <w:tcPr>
+            <w:tcW w:w="8828" w:type="dxa"/>
+            <w:gridSpan w:val="2"/>
+            <w:shd w:val="clear" w:color="auto" w:fill="000000" w:themeFill="text1"/>
+          </w:tcPr>
+          <w:p>
+            <w:pPr>
+              <w:jc w:val="center"/>
+              <w:rPr>
+                <w:b/>
+              </w:rPr>
+            </w:pPr>
+            <w:r>
+              <w:rPr>
+                <w:b/>
+                <w:sz w:val="28"/>
+              </w:rPr>
+              <w:lastRenderedPageBreak/>
+              <w:t>UC –</w:t>
+            </w:r>
+            <w:r>
+              <w:rPr>
+                <w:b/>
+                <w:sz w:val="28"/>
+              </w:rPr>
+              <w:t xml:space="preserve"> 039 | MODIFICACIÓN DE PACIENTE</w:t>
+            </w:r>
+          </w:p>
+        </w:tc>
+      </w:tr>
+      <w:tr>
+        <w:tc>
+          <w:tcPr>
+            <w:tcW w:w="8828" w:type="dxa"/>
+            <w:gridSpan w:val="2"/>
+          </w:tcPr>
+          <w:p/>
+        </w:tc>
+      </w:tr>
+      <w:tr>
+        <w:tc>
+          <w:tcPr>
+            <w:tcW w:w="8828" w:type="dxa"/>
+            <w:gridSpan w:val="2"/>
+            <w:shd w:val="clear" w:color="auto" w:fill="000000" w:themeFill="text1"/>
+          </w:tcPr>
+          <w:p>
+            <w:pPr>
+              <w:jc w:val="center"/>
+              <w:rPr>
+                <w:b/>
+              </w:rPr>
+            </w:pPr>
+            <w:r>
+              <w:rPr>
+                <w:b/>
+              </w:rPr>
+              <w:t>DESCRIPCIÓN</w:t>
+            </w:r>
+          </w:p>
+        </w:tc>
+      </w:tr>
+      <w:tr>
+        <w:tc>
+          <w:tcPr>
+            <w:tcW w:w="8828" w:type="dxa"/>
+            <w:gridSpan w:val="2"/>
+          </w:tcPr>
+          <w:p>
+            <w:r>
+              <w:t>El sistema deberá permitir a un usuario modificar la información asociada a un paciente.</w:t>
+            </w:r>
+          </w:p>
+        </w:tc>
+      </w:tr>
+      <w:tr>
+        <w:tc>
+          <w:tcPr>
+            <w:tcW w:w="8828" w:type="dxa"/>
+            <w:gridSpan w:val="2"/>
+            <w:shd w:val="clear" w:color="auto" w:fill="000000" w:themeFill="text1"/>
+          </w:tcPr>
+          <w:p>
+            <w:pPr>
+              <w:jc w:val="center"/>
+              <w:rPr>
+                <w:b/>
+              </w:rPr>
+            </w:pPr>
+            <w:r>
+              <w:rPr>
+                <w:b/>
+              </w:rPr>
+              <w:t>PRECONDICIONES</w:t>
+            </w:r>
+          </w:p>
+        </w:tc>
+      </w:tr>
+      <w:tr>
+        <w:tc>
+          <w:tcPr>
+            <w:tcW w:w="8828" w:type="dxa"/>
+            <w:gridSpan w:val="2"/>
+          </w:tcPr>
+          <w:p>
+            <w:r>
+              <w:t>El paciente a modificar deberá existir en el sistema.</w:t>
+            </w:r>
+          </w:p>
+        </w:tc>
+      </w:tr>
+      <w:tr>
+        <w:tc>
+          <w:tcPr>
+            <w:tcW w:w="8828" w:type="dxa"/>
+            <w:gridSpan w:val="2"/>
+            <w:shd w:val="clear" w:color="auto" w:fill="000000" w:themeFill="text1"/>
+          </w:tcPr>
+          <w:p>
+            <w:pPr>
+              <w:jc w:val="center"/>
+              <w:rPr>
+                <w:b/>
+              </w:rPr>
+            </w:pPr>
+            <w:r>
+              <w:rPr>
+                <w:b/>
+              </w:rPr>
+              <w:t>SECUENCIA NORMAL</w:t>
+            </w:r>
+          </w:p>
+        </w:tc>
+      </w:tr>
+      <w:tr>
+        <w:tc>
+          <w:tcPr>
+            <w:tcW w:w="4395" w:type="dxa"/>
+          </w:tcPr>
+          <w:p>
+            <w:pPr>
+              <w:jc w:val="center"/>
+            </w:pPr>
+            <w:r>
+              <w:t>ACCIÓN DEL ACTOR</w:t>
+            </w:r>
+          </w:p>
+        </w:tc>
+        <w:tc>
+          <w:tcPr>
+            <w:tcW w:w="4433" w:type="dxa"/>
+          </w:tcPr>
+          <w:p>
+            <w:pPr>
+              <w:jc w:val="center"/>
+            </w:pPr>
+            <w:r>
+              <w:t>RESPUESTA DEL SISTEMA</w:t>
+            </w:r>
+          </w:p>
+        </w:tc>
+      </w:tr>
+      <w:tr>
+        <w:tc>
+          <w:tcPr>
+            <w:tcW w:w="4395" w:type="dxa"/>
+          </w:tcPr>
+          <w:p>
+            <w:r>
+              <w:t>Paso 1: El usuario selecciona la opción para modificar la información de un paciente.</w:t>
+            </w:r>
+          </w:p>
+          <w:p>
+            <w:r>
+              <w:t>Paso 3: El usuario realiza la/s modificación/</w:t>
+            </w:r>
+            <w:proofErr w:type="spellStart"/>
+            <w:r>
+              <w:t>ones</w:t>
+            </w:r>
+            <w:proofErr w:type="spellEnd"/>
+            <w:r>
+              <w:t xml:space="preserve"> necesaria/s.</w:t>
+            </w:r>
+          </w:p>
+          <w:p>
+            <w:r>
+              <w:t>Paso 4: El usuario presiona confirmar para realizar la modificación del paciente.</w:t>
+            </w:r>
+          </w:p>
+        </w:tc>
+        <w:tc>
+          <w:tcPr>
+            <w:tcW w:w="4433" w:type="dxa"/>
+          </w:tcPr>
+          <w:p>
+            <w:r>
+              <w:t xml:space="preserve">Paso 2: El sistema muestra la pantalla para modificar la información asociada al paciente, cargada con esta. </w:t>
+            </w:r>
+          </w:p>
+          <w:p>
+            <w:r>
+              <w:t>Paso 5: El sistema verifica la corrección de la información ingresada.</w:t>
+            </w:r>
+          </w:p>
+          <w:p>
+            <w:r>
+              <w:t>Paso 6: El sistema presenta la pantalla de confirmación de modificación de paciente.</w:t>
+            </w:r>
+          </w:p>
+        </w:tc>
+      </w:tr>
+      <w:tr>
+        <w:tc>
+          <w:tcPr>
+            <w:tcW w:w="8828" w:type="dxa"/>
+            <w:gridSpan w:val="2"/>
+            <w:shd w:val="clear" w:color="auto" w:fill="000000" w:themeFill="text1"/>
+          </w:tcPr>
+          <w:p>
+            <w:pPr>
+              <w:jc w:val="center"/>
+              <w:rPr>
+                <w:b/>
+              </w:rPr>
+            </w:pPr>
+            <w:r>
+              <w:rPr>
+                <w:b/>
+              </w:rPr>
+              <w:t>EXCEPCIONES</w:t>
+            </w:r>
+          </w:p>
+        </w:tc>
+      </w:tr>
+      <w:tr>
+        <w:tc>
+          <w:tcPr>
+            <w:tcW w:w="8828" w:type="dxa"/>
+            <w:gridSpan w:val="2"/>
+          </w:tcPr>
+          <w:p>
+            <w:r>
+              <w:t xml:space="preserve">Paso 9: Campos obligatorios no son completados. El sistema advierte sobre tal situación al usuario. </w:t>
+            </w:r>
+          </w:p>
+          <w:p>
+            <w:r>
+              <w:t>Paso 9: Se ingresa un DNI ya existente. El sistema advierte sobre tal situación al usuario.</w:t>
+            </w:r>
+          </w:p>
+          <w:p>
+            <w:r>
+              <w:t>Paso 9: Se ingresan números o caracteres especiales en el nombre o apellido del paciente, o se ingresa más de 8 números en el DNI. El sistema advierte sobre el error en el formato de los datos ingresados al usuario.</w:t>
+            </w:r>
+          </w:p>
+        </w:tc>
+      </w:tr>
+      <w:tr>
+        <w:tc>
+          <w:tcPr>
+            <w:tcW w:w="8828" w:type="dxa"/>
+            <w:gridSpan w:val="2"/>
+            <w:shd w:val="clear" w:color="auto" w:fill="000000" w:themeFill="text1"/>
+          </w:tcPr>
+          <w:p>
+            <w:pPr>
+              <w:jc w:val="center"/>
+              <w:rPr>
+                <w:b/>
+              </w:rPr>
+            </w:pPr>
+            <w:r>
+              <w:rPr>
+                <w:b/>
+              </w:rPr>
+              <w:t>POSTCONDICIONES</w:t>
+            </w:r>
+          </w:p>
+        </w:tc>
+      </w:tr>
+      <w:tr>
+        <w:tc>
+          <w:tcPr>
+            <w:tcW w:w="8828" w:type="dxa"/>
+            <w:gridSpan w:val="2"/>
+          </w:tcPr>
+          <w:p>
+            <w:r>
+              <w:t>La modificación del paciente ha sido exitosa y se encuentra cargado en la base de datos del sistema.</w:t>
+            </w:r>
+          </w:p>
+        </w:tc>
+      </w:tr>
+      <w:tr>
+        <w:tc>
+          <w:tcPr>
+            <w:tcW w:w="8828" w:type="dxa"/>
+            <w:gridSpan w:val="2"/>
+            <w:shd w:val="clear" w:color="auto" w:fill="000000" w:themeFill="text1"/>
+          </w:tcPr>
+          <w:p>
+            <w:pPr>
+              <w:jc w:val="center"/>
+              <w:rPr>
+                <w:b/>
+              </w:rPr>
+            </w:pPr>
+            <w:r>
+              <w:rPr>
+                <w:b/>
+              </w:rPr>
+              <w:t>OBSERVACIONES</w:t>
+            </w:r>
+          </w:p>
+        </w:tc>
+      </w:tr>
+      <w:tr>
+        <w:tc>
+          <w:tcPr>
+            <w:tcW w:w="8828" w:type="dxa"/>
+            <w:gridSpan w:val="2"/>
+          </w:tcPr>
+          <w:p/>
+        </w:tc>
+      </w:tr>
+    </w:tbl>
+    <w:p/>
+    <w:p>
+      <w:r>
+        <w:br w:type="page"/>
+      </w:r>
+    </w:p>
+    <w:tbl>
+      <w:tblPr>
+        <w:tblStyle w:val="Tablaconcuadrcula"/>
+        <w:tblW w:w="0" w:type="auto"/>
+        <w:tblLook w:val="04A0" w:firstRow="1" w:lastRow="0" w:firstColumn="1" w:lastColumn="0" w:noHBand="0" w:noVBand="1"/>
+      </w:tblPr>
+      <w:tblGrid>
+        <w:gridCol w:w="4395"/>
+        <w:gridCol w:w="4433"/>
+      </w:tblGrid>
+      <w:tr>
+        <w:tc>
+          <w:tcPr>
+            <w:tcW w:w="8828" w:type="dxa"/>
+            <w:gridSpan w:val="2"/>
+            <w:shd w:val="clear" w:color="auto" w:fill="000000" w:themeFill="text1"/>
+          </w:tcPr>
+          <w:p>
+            <w:pPr>
+              <w:jc w:val="center"/>
+              <w:rPr>
+                <w:b/>
+              </w:rPr>
+            </w:pPr>
+            <w:r>
+              <w:rPr>
+                <w:b/>
+                <w:sz w:val="28"/>
+              </w:rPr>
+              <w:lastRenderedPageBreak/>
+              <w:t>UC –</w:t>
+            </w:r>
+            <w:r>
+              <w:rPr>
+                <w:b/>
+                <w:sz w:val="28"/>
+              </w:rPr>
+              <w:t xml:space="preserve"> 040</w:t>
+            </w:r>
+            <w:r>
+              <w:rPr>
+                <w:b/>
+                <w:sz w:val="28"/>
+              </w:rPr>
+              <w:t xml:space="preserve"> | ELIMINACIÓN DE PACIENTE</w:t>
+            </w:r>
+          </w:p>
+        </w:tc>
+      </w:tr>
+      <w:tr>
+        <w:tc>
+          <w:tcPr>
+            <w:tcW w:w="8828" w:type="dxa"/>
+            <w:gridSpan w:val="2"/>
+          </w:tcPr>
+          <w:p/>
+        </w:tc>
+      </w:tr>
+      <w:tr>
+        <w:tc>
+          <w:tcPr>
+            <w:tcW w:w="8828" w:type="dxa"/>
+            <w:gridSpan w:val="2"/>
+            <w:shd w:val="clear" w:color="auto" w:fill="000000" w:themeFill="text1"/>
+          </w:tcPr>
+          <w:p>
+            <w:pPr>
+              <w:jc w:val="center"/>
+              <w:rPr>
+                <w:b/>
+              </w:rPr>
+            </w:pPr>
+            <w:r>
+              <w:rPr>
+                <w:b/>
+              </w:rPr>
+              <w:t>DESCRIPCIÓN</w:t>
+            </w:r>
+          </w:p>
+        </w:tc>
+      </w:tr>
+      <w:tr>
+        <w:tc>
+          <w:tcPr>
+            <w:tcW w:w="8828" w:type="dxa"/>
+            <w:gridSpan w:val="2"/>
+          </w:tcPr>
+          <w:p>
+            <w:r>
+              <w:t xml:space="preserve">El sistema deberá permitir a un usuario eliminar </w:t>
+            </w:r>
+            <w:r>
+              <w:t>la información asociada a un paciente</w:t>
+            </w:r>
+            <w:r>
+              <w:t>.</w:t>
+            </w:r>
+          </w:p>
+        </w:tc>
+      </w:tr>
+      <w:tr>
+        <w:tc>
+          <w:tcPr>
+            <w:tcW w:w="8828" w:type="dxa"/>
+            <w:gridSpan w:val="2"/>
+            <w:shd w:val="clear" w:color="auto" w:fill="000000" w:themeFill="text1"/>
+          </w:tcPr>
+          <w:p>
+            <w:pPr>
+              <w:jc w:val="center"/>
+              <w:rPr>
+                <w:b/>
+              </w:rPr>
+            </w:pPr>
+            <w:r>
+              <w:rPr>
+                <w:b/>
+              </w:rPr>
+              <w:t>PRECONDICIONES</w:t>
+            </w:r>
+          </w:p>
+        </w:tc>
+      </w:tr>
+      <w:tr>
+        <w:tc>
+          <w:tcPr>
+            <w:tcW w:w="8828" w:type="dxa"/>
+            <w:gridSpan w:val="2"/>
+          </w:tcPr>
+          <w:p>
+            <w:r>
+              <w:t xml:space="preserve">El paciente a </w:t>
+            </w:r>
+            <w:r>
+              <w:t>eliminar</w:t>
+            </w:r>
+            <w:r>
+              <w:t xml:space="preserve"> deberá existir en el sistema.</w:t>
+            </w:r>
+          </w:p>
+        </w:tc>
+      </w:tr>
+      <w:tr>
+        <w:tc>
+          <w:tcPr>
+            <w:tcW w:w="8828" w:type="dxa"/>
+            <w:gridSpan w:val="2"/>
+            <w:shd w:val="clear" w:color="auto" w:fill="000000" w:themeFill="text1"/>
+          </w:tcPr>
+          <w:p>
+            <w:pPr>
+              <w:jc w:val="center"/>
+              <w:rPr>
+                <w:b/>
+              </w:rPr>
+            </w:pPr>
+            <w:r>
+              <w:rPr>
+                <w:b/>
+              </w:rPr>
+              <w:t>SECUENCIA NORMAL</w:t>
+            </w:r>
+          </w:p>
+        </w:tc>
+      </w:tr>
+      <w:tr>
+        <w:tc>
+          <w:tcPr>
+            <w:tcW w:w="4395" w:type="dxa"/>
+          </w:tcPr>
+          <w:p>
+            <w:pPr>
+              <w:jc w:val="center"/>
+            </w:pPr>
+            <w:r>
+              <w:t>ACCIÓN DEL ACTOR</w:t>
+            </w:r>
+          </w:p>
+        </w:tc>
+        <w:tc>
+          <w:tcPr>
+            <w:tcW w:w="4433" w:type="dxa"/>
+          </w:tcPr>
+          <w:p>
+            <w:pPr>
+              <w:jc w:val="center"/>
+            </w:pPr>
+            <w:r>
+              <w:t>RESPUESTA DEL SISTEMA</w:t>
+            </w:r>
+          </w:p>
+        </w:tc>
+      </w:tr>
+      <w:tr>
+        <w:tc>
+          <w:tcPr>
+            <w:tcW w:w="4395" w:type="dxa"/>
+          </w:tcPr>
+          <w:p>
+            <w:r>
+              <w:t xml:space="preserve">Paso 1: El usuario selecciona la opción para </w:t>
+            </w:r>
+            <w:r>
+              <w:t>eliminar un paciente</w:t>
+            </w:r>
+            <w:r>
+              <w:t>.</w:t>
+            </w:r>
+          </w:p>
+          <w:p>
+            <w:r>
+              <w:t xml:space="preserve">Paso 3: El usuario presiona confirmar para realizar eliminación </w:t>
+            </w:r>
+            <w:r>
+              <w:t>del paciente</w:t>
+            </w:r>
+            <w:r>
+              <w:t>.</w:t>
+            </w:r>
+          </w:p>
+        </w:tc>
+        <w:tc>
+          <w:tcPr>
+            <w:tcW w:w="4433" w:type="dxa"/>
+          </w:tcPr>
+          <w:p>
+            <w:r>
+              <w:t xml:space="preserve">Paso 2: El sistema muestra la pantalla para confirmar la eliminación </w:t>
+            </w:r>
+            <w:r>
+              <w:t>del paciente</w:t>
+            </w:r>
+            <w:r>
+              <w:t>.</w:t>
+            </w:r>
+          </w:p>
+          <w:p>
+            <w:r>
+              <w:t xml:space="preserve">Paso 4: El sistema presenta la pantalla de confirmación de eliminación del </w:t>
+            </w:r>
+            <w:r>
+              <w:t>paciente</w:t>
+            </w:r>
+            <w:r>
+              <w:t>.</w:t>
+            </w:r>
+          </w:p>
+        </w:tc>
+      </w:tr>
+      <w:tr>
+        <w:tc>
+          <w:tcPr>
+            <w:tcW w:w="8828" w:type="dxa"/>
+            <w:gridSpan w:val="2"/>
+            <w:shd w:val="clear" w:color="auto" w:fill="000000" w:themeFill="text1"/>
+          </w:tcPr>
+          <w:p>
+            <w:pPr>
+              <w:jc w:val="center"/>
+              <w:rPr>
+                <w:b/>
+              </w:rPr>
+            </w:pPr>
+            <w:r>
+              <w:rPr>
+                <w:b/>
+              </w:rPr>
+              <w:t>EXCEPCIONES</w:t>
+            </w:r>
+          </w:p>
+        </w:tc>
+      </w:tr>
+      <w:tr>
+        <w:tc>
+          <w:tcPr>
+            <w:tcW w:w="8828" w:type="dxa"/>
+            <w:gridSpan w:val="2"/>
+          </w:tcPr>
+          <w:p/>
+        </w:tc>
+      </w:tr>
+      <w:tr>
+        <w:tc>
+          <w:tcPr>
+            <w:tcW w:w="8828" w:type="dxa"/>
+            <w:gridSpan w:val="2"/>
+            <w:shd w:val="clear" w:color="auto" w:fill="000000" w:themeFill="text1"/>
+          </w:tcPr>
+          <w:p>
+            <w:pPr>
+              <w:jc w:val="center"/>
+              <w:rPr>
+                <w:b/>
+              </w:rPr>
+            </w:pPr>
+            <w:r>
+              <w:rPr>
+                <w:b/>
+              </w:rPr>
+              <w:t>POSTCONDICIONES</w:t>
+            </w:r>
+          </w:p>
+        </w:tc>
+      </w:tr>
+      <w:tr>
+        <w:tc>
+          <w:tcPr>
+            <w:tcW w:w="8828" w:type="dxa"/>
+            <w:gridSpan w:val="2"/>
+          </w:tcPr>
+          <w:p>
+            <w:pPr>
+              <w:rPr>
+                <w:u w:val="single"/>
+              </w:rPr>
+            </w:pPr>
+            <w:r>
+              <w:t xml:space="preserve">La eliminación del </w:t>
+            </w:r>
+            <w:r>
+              <w:t>paciente</w:t>
+            </w:r>
+            <w:r>
+              <w:t xml:space="preserve"> ha sido exitosa y ya no se encuentra cargado en la base de datos del sistema.</w:t>
+            </w:r>
+          </w:p>
+        </w:tc>
+      </w:tr>
+      <w:tr>
+        <w:tc>
+          <w:tcPr>
+            <w:tcW w:w="8828" w:type="dxa"/>
+            <w:gridSpan w:val="2"/>
+            <w:shd w:val="clear" w:color="auto" w:fill="000000" w:themeFill="text1"/>
+          </w:tcPr>
+          <w:p>
+            <w:pPr>
+              <w:jc w:val="center"/>
+              <w:rPr>
+                <w:b/>
+              </w:rPr>
+            </w:pPr>
+            <w:r>
+              <w:rPr>
+                <w:b/>
+              </w:rPr>
+              <w:t>OBSERVACIONES</w:t>
+            </w:r>
+          </w:p>
+        </w:tc>
+      </w:tr>
+      <w:tr>
+        <w:tc>
+          <w:tcPr>
+            <w:tcW w:w="8828" w:type="dxa"/>
+            <w:gridSpan w:val="2"/>
+          </w:tcPr>
+          <w:p/>
+        </w:tc>
+      </w:tr>
+    </w:tbl>
+    <w:p/>
+    <w:p>
+      <w:r>
+        <w:br w:type="page"/>
+      </w:r>
+    </w:p>
+    <w:tbl>
+      <w:tblPr>
+        <w:tblStyle w:val="Tablaconcuadrcula"/>
+        <w:tblW w:w="0" w:type="auto"/>
+        <w:tblLook w:val="04A0" w:firstRow="1" w:lastRow="0" w:firstColumn="1" w:lastColumn="0" w:noHBand="0" w:noVBand="1"/>
+      </w:tblPr>
+      <w:tblGrid>
+        <w:gridCol w:w="4395"/>
+        <w:gridCol w:w="4433"/>
+      </w:tblGrid>
+      <w:tr>
+        <w:tc>
+          <w:tcPr>
+            <w:tcW w:w="8828" w:type="dxa"/>
+            <w:gridSpan w:val="2"/>
+            <w:shd w:val="clear" w:color="auto" w:fill="000000" w:themeFill="text1"/>
+          </w:tcPr>
+          <w:p>
+            <w:pPr>
+              <w:jc w:val="center"/>
+              <w:rPr>
+                <w:b/>
+              </w:rPr>
+            </w:pPr>
+            <w:r>
+              <w:rPr>
+                <w:b/>
+                <w:sz w:val="28"/>
+              </w:rPr>
+              <w:lastRenderedPageBreak/>
+              <w:t>UC –</w:t>
+            </w:r>
+            <w:r>
+              <w:rPr>
+                <w:b/>
+                <w:sz w:val="28"/>
+              </w:rPr>
+              <w:t xml:space="preserve"> 041</w:t>
+            </w:r>
+            <w:r>
+              <w:rPr>
+                <w:b/>
+                <w:sz w:val="28"/>
+              </w:rPr>
+              <w:t xml:space="preserve">| LISTAR </w:t>
+            </w:r>
+            <w:r>
+              <w:rPr>
+                <w:b/>
+                <w:sz w:val="28"/>
+              </w:rPr>
+              <w:t>PACIENTES</w:t>
+            </w:r>
+          </w:p>
+        </w:tc>
+      </w:tr>
+      <w:tr>
+        <w:tc>
+          <w:tcPr>
+            <w:tcW w:w="8828" w:type="dxa"/>
+            <w:gridSpan w:val="2"/>
+          </w:tcPr>
+          <w:p/>
+        </w:tc>
+      </w:tr>
+      <w:tr>
+        <w:tc>
+          <w:tcPr>
+            <w:tcW w:w="8828" w:type="dxa"/>
+            <w:gridSpan w:val="2"/>
+            <w:shd w:val="clear" w:color="auto" w:fill="000000" w:themeFill="text1"/>
+          </w:tcPr>
+          <w:p>
+            <w:pPr>
+              <w:jc w:val="center"/>
+              <w:rPr>
+                <w:b/>
+              </w:rPr>
+            </w:pPr>
+            <w:r>
+              <w:rPr>
+                <w:b/>
+              </w:rPr>
+              <w:t>DESCRIPCIÓN</w:t>
+            </w:r>
+          </w:p>
+        </w:tc>
+      </w:tr>
+      <w:tr>
+        <w:tc>
+          <w:tcPr>
+            <w:tcW w:w="8828" w:type="dxa"/>
+            <w:gridSpan w:val="2"/>
+          </w:tcPr>
+          <w:p>
+            <w:r>
+              <w:t xml:space="preserve">El sistema deberá permitir al usuario listar </w:t>
+            </w:r>
+            <w:r>
+              <w:t xml:space="preserve">los pacientes </w:t>
+            </w:r>
+            <w:r>
+              <w:t>cargado</w:t>
+            </w:r>
+            <w:r>
+              <w:t>s</w:t>
+            </w:r>
+            <w:r>
+              <w:t xml:space="preserve"> en el sistema.</w:t>
+            </w:r>
+          </w:p>
+        </w:tc>
+      </w:tr>
+      <w:tr>
+        <w:tc>
+          <w:tcPr>
+            <w:tcW w:w="8828" w:type="dxa"/>
+            <w:gridSpan w:val="2"/>
+            <w:shd w:val="clear" w:color="auto" w:fill="000000" w:themeFill="text1"/>
+          </w:tcPr>
+          <w:p>
+            <w:pPr>
+              <w:jc w:val="center"/>
+              <w:rPr>
+                <w:b/>
+              </w:rPr>
+            </w:pPr>
+            <w:r>
+              <w:rPr>
+                <w:b/>
+              </w:rPr>
+              <w:t>PRECONDICIONES</w:t>
+            </w:r>
+          </w:p>
+        </w:tc>
+      </w:tr>
+      <w:tr>
+        <w:tc>
+          <w:tcPr>
+            <w:tcW w:w="8828" w:type="dxa"/>
+            <w:gridSpan w:val="2"/>
+          </w:tcPr>
+          <w:p/>
+        </w:tc>
+      </w:tr>
+      <w:tr>
+        <w:tc>
+          <w:tcPr>
+            <w:tcW w:w="8828" w:type="dxa"/>
+            <w:gridSpan w:val="2"/>
+            <w:shd w:val="clear" w:color="auto" w:fill="000000" w:themeFill="text1"/>
+          </w:tcPr>
+          <w:p>
+            <w:pPr>
+              <w:jc w:val="center"/>
+              <w:rPr>
+                <w:b/>
+              </w:rPr>
+            </w:pPr>
+            <w:r>
+              <w:rPr>
+                <w:b/>
+              </w:rPr>
+              <w:t>SECUENCIA NORMAL</w:t>
+            </w:r>
+          </w:p>
+        </w:tc>
+      </w:tr>
+      <w:tr>
+        <w:tc>
+          <w:tcPr>
+            <w:tcW w:w="4395" w:type="dxa"/>
+          </w:tcPr>
+          <w:p>
+            <w:pPr>
+              <w:jc w:val="center"/>
+            </w:pPr>
+            <w:r>
+              <w:t>ACCIÓN DEL ACTOR</w:t>
+            </w:r>
+          </w:p>
+        </w:tc>
+        <w:tc>
+          <w:tcPr>
+            <w:tcW w:w="4433" w:type="dxa"/>
+          </w:tcPr>
+          <w:p>
+            <w:pPr>
+              <w:jc w:val="center"/>
+            </w:pPr>
+            <w:r>
+              <w:t>RESPUESTA DEL SISTEMA</w:t>
+            </w:r>
+          </w:p>
+        </w:tc>
+      </w:tr>
+      <w:tr>
+        <w:tc>
+          <w:tcPr>
+            <w:tcW w:w="4395" w:type="dxa"/>
+          </w:tcPr>
+          <w:p>
+            <w:r>
+              <w:t xml:space="preserve">Paso 1: El usuario selecciona la opción para visualizar el listado </w:t>
+            </w:r>
+            <w:r>
+              <w:t>de pacientes</w:t>
+            </w:r>
+            <w:r>
+              <w:t xml:space="preserve"> cargados en el sistema.</w:t>
+            </w:r>
+          </w:p>
+        </w:tc>
+        <w:tc>
+          <w:tcPr>
+            <w:tcW w:w="4433" w:type="dxa"/>
+          </w:tcPr>
+          <w:p>
+            <w:r>
+              <w:t xml:space="preserve">Paso 2: El sistema muestra la pantalla de un listado </w:t>
+            </w:r>
+            <w:r>
+              <w:t>con los pacientes</w:t>
+            </w:r>
+            <w:r>
+              <w:t xml:space="preserve"> cargado</w:t>
+            </w:r>
+            <w:r>
+              <w:t>s</w:t>
+            </w:r>
+            <w:r>
+              <w:t xml:space="preserve"> en el sistema ordenado, por defecto, alfabéticamente.</w:t>
+            </w:r>
+          </w:p>
+        </w:tc>
+      </w:tr>
+      <w:tr>
+        <w:tc>
+          <w:tcPr>
+            <w:tcW w:w="8828" w:type="dxa"/>
+            <w:gridSpan w:val="2"/>
+            <w:shd w:val="clear" w:color="auto" w:fill="000000" w:themeFill="text1"/>
+          </w:tcPr>
+          <w:p>
+            <w:pPr>
+              <w:jc w:val="center"/>
+              <w:rPr>
+                <w:b/>
+              </w:rPr>
+            </w:pPr>
+            <w:r>
+              <w:rPr>
+                <w:b/>
+              </w:rPr>
+              <w:t>EXCEPCIONES</w:t>
+            </w:r>
+          </w:p>
+        </w:tc>
+      </w:tr>
+      <w:tr>
+        <w:tc>
+          <w:tcPr>
+            <w:tcW w:w="8828" w:type="dxa"/>
+            <w:gridSpan w:val="2"/>
+          </w:tcPr>
+          <w:p>
+            <w:r>
+              <w:t xml:space="preserve">Paso 2: No </w:t>
+            </w:r>
+            <w:r>
+              <w:t>hay pacientes cargados</w:t>
+            </w:r>
+            <w:r>
+              <w:t xml:space="preserve"> en el sistema. El sistema advierte sobre tal situación con un mensaje, en vez de visualizar un listado.</w:t>
+            </w:r>
+          </w:p>
+        </w:tc>
+      </w:tr>
+      <w:tr>
+        <w:tc>
+          <w:tcPr>
+            <w:tcW w:w="8828" w:type="dxa"/>
+            <w:gridSpan w:val="2"/>
+            <w:shd w:val="clear" w:color="auto" w:fill="000000" w:themeFill="text1"/>
+          </w:tcPr>
+          <w:p>
+            <w:pPr>
+              <w:jc w:val="center"/>
+              <w:rPr>
+                <w:b/>
+              </w:rPr>
+            </w:pPr>
+            <w:r>
+              <w:rPr>
+                <w:b/>
+              </w:rPr>
+              <w:t>POSTCONDICIONES</w:t>
+            </w:r>
+          </w:p>
+        </w:tc>
+      </w:tr>
+      <w:tr>
+        <w:tc>
+          <w:tcPr>
+            <w:tcW w:w="8828" w:type="dxa"/>
+            <w:gridSpan w:val="2"/>
+          </w:tcPr>
+          <w:p/>
+        </w:tc>
+      </w:tr>
+      <w:tr>
+        <w:tc>
+          <w:tcPr>
+            <w:tcW w:w="8828" w:type="dxa"/>
+            <w:gridSpan w:val="2"/>
+            <w:shd w:val="clear" w:color="auto" w:fill="000000" w:themeFill="text1"/>
+          </w:tcPr>
+          <w:p>
+            <w:pPr>
+              <w:jc w:val="center"/>
+              <w:rPr>
+                <w:b/>
+              </w:rPr>
+            </w:pPr>
+            <w:r>
+              <w:rPr>
+                <w:b/>
+              </w:rPr>
+              <w:t>OBSERVACIONES</w:t>
+            </w:r>
+          </w:p>
+        </w:tc>
+      </w:tr>
+      <w:tr>
+        <w:tc>
+          <w:tcPr>
+            <w:tcW w:w="8828" w:type="dxa"/>
+            <w:gridSpan w:val="2"/>
+          </w:tcPr>
+          <w:p/>
+        </w:tc>
+      </w:tr>
+    </w:tbl>
+    <w:p/>
+    <w:p>
+      <w:r>
+        <w:br w:type="page"/>
+      </w:r>
+    </w:p>
+    <w:tbl>
+      <w:tblPr>
+        <w:tblStyle w:val="Tablaconcuadrcula"/>
+        <w:tblW w:w="0" w:type="auto"/>
+        <w:tblLook w:val="04A0" w:firstRow="1" w:lastRow="0" w:firstColumn="1" w:lastColumn="0" w:noHBand="0" w:noVBand="1"/>
+      </w:tblPr>
+      <w:tblGrid>
+        <w:gridCol w:w="4395"/>
+        <w:gridCol w:w="4433"/>
+      </w:tblGrid>
+      <w:tr>
+        <w:tc>
+          <w:tcPr>
+            <w:tcW w:w="8828" w:type="dxa"/>
+            <w:gridSpan w:val="2"/>
+            <w:shd w:val="clear" w:color="auto" w:fill="000000" w:themeFill="text1"/>
+          </w:tcPr>
+          <w:p>
+            <w:pPr>
+              <w:jc w:val="center"/>
+              <w:rPr>
+                <w:b/>
+              </w:rPr>
+            </w:pPr>
+            <w:r>
+              <w:rPr>
+                <w:b/>
+                <w:sz w:val="28"/>
+              </w:rPr>
+              <w:lastRenderedPageBreak/>
+              <w:t>UC –</w:t>
+            </w:r>
+            <w:r>
+              <w:rPr>
+                <w:b/>
+                <w:sz w:val="28"/>
+              </w:rPr>
+              <w:t xml:space="preserve"> 042</w:t>
+            </w:r>
+            <w:r>
+              <w:rPr>
+                <w:b/>
+                <w:sz w:val="28"/>
+              </w:rPr>
+              <w:t xml:space="preserve">| </w:t>
+            </w:r>
+            <w:r>
+              <w:rPr>
+                <w:b/>
+                <w:sz w:val="28"/>
+              </w:rPr>
+              <w:t>RECUPERAR CONTRASEÑA</w:t>
+            </w:r>
+          </w:p>
+        </w:tc>
+      </w:tr>
+      <w:tr>
+        <w:tc>
+          <w:tcPr>
+            <w:tcW w:w="8828" w:type="dxa"/>
+            <w:gridSpan w:val="2"/>
+          </w:tcPr>
+          <w:p/>
+        </w:tc>
+      </w:tr>
+      <w:tr>
+        <w:tc>
+          <w:tcPr>
+            <w:tcW w:w="8828" w:type="dxa"/>
+            <w:gridSpan w:val="2"/>
+            <w:shd w:val="clear" w:color="auto" w:fill="000000" w:themeFill="text1"/>
+          </w:tcPr>
+          <w:p>
+            <w:pPr>
+              <w:jc w:val="center"/>
+              <w:rPr>
+                <w:b/>
+              </w:rPr>
+            </w:pPr>
+            <w:r>
+              <w:rPr>
+                <w:b/>
+              </w:rPr>
+              <w:t>DESCRIPCIÓN</w:t>
+            </w:r>
+          </w:p>
+        </w:tc>
+      </w:tr>
+      <w:tr>
+        <w:tc>
+          <w:tcPr>
+            <w:tcW w:w="8828" w:type="dxa"/>
+            <w:gridSpan w:val="2"/>
+          </w:tcPr>
+          <w:p>
+            <w:r>
+              <w:t xml:space="preserve">El sistema deberá permitir </w:t>
+            </w:r>
+            <w:r>
+              <w:t>a un usuario privilegiado recuperar su contraseña.</w:t>
+            </w:r>
+          </w:p>
+        </w:tc>
+      </w:tr>
+      <w:tr>
+        <w:tc>
+          <w:tcPr>
+            <w:tcW w:w="8828" w:type="dxa"/>
+            <w:gridSpan w:val="2"/>
+            <w:shd w:val="clear" w:color="auto" w:fill="000000" w:themeFill="text1"/>
+          </w:tcPr>
+          <w:p>
+            <w:pPr>
+              <w:jc w:val="center"/>
+              <w:rPr>
+                <w:b/>
+              </w:rPr>
+            </w:pPr>
+            <w:r>
+              <w:rPr>
+                <w:b/>
+              </w:rPr>
+              <w:t>PRECONDICIONES</w:t>
+            </w:r>
+          </w:p>
+        </w:tc>
+      </w:tr>
+      <w:tr>
+        <w:tc>
+          <w:tcPr>
+            <w:tcW w:w="8828" w:type="dxa"/>
+            <w:gridSpan w:val="2"/>
+          </w:tcPr>
+          <w:p/>
+        </w:tc>
+      </w:tr>
+      <w:tr>
+        <w:tc>
+          <w:tcPr>
+            <w:tcW w:w="8828" w:type="dxa"/>
+            <w:gridSpan w:val="2"/>
+            <w:shd w:val="clear" w:color="auto" w:fill="000000" w:themeFill="text1"/>
+          </w:tcPr>
+          <w:p>
+            <w:pPr>
+              <w:jc w:val="center"/>
+              <w:rPr>
+                <w:b/>
+              </w:rPr>
+            </w:pPr>
+            <w:r>
+              <w:rPr>
+                <w:b/>
+              </w:rPr>
+              <w:t>SECUENCIA NORMAL</w:t>
+            </w:r>
+          </w:p>
+        </w:tc>
+      </w:tr>
+      <w:tr>
+        <w:tc>
+          <w:tcPr>
+            <w:tcW w:w="4395" w:type="dxa"/>
+          </w:tcPr>
+          <w:p>
+            <w:pPr>
+              <w:jc w:val="center"/>
+            </w:pPr>
+            <w:r>
+              <w:t>ACCIÓN DEL ACTOR</w:t>
+            </w:r>
+          </w:p>
+        </w:tc>
+        <w:tc>
+          <w:tcPr>
+            <w:tcW w:w="4433" w:type="dxa"/>
+          </w:tcPr>
+          <w:p>
+            <w:pPr>
+              <w:jc w:val="center"/>
+            </w:pPr>
+            <w:r>
+              <w:t>RESPUESTA DEL SISTEMA</w:t>
+            </w:r>
+          </w:p>
+        </w:tc>
+      </w:tr>
+      <w:tr>
+        <w:tc>
+          <w:tcPr>
+            <w:tcW w:w="4395" w:type="dxa"/>
+          </w:tcPr>
+          <w:p>
+            <w:r>
+              <w:t xml:space="preserve">Paso 1: </w:t>
+            </w:r>
+            <w:r>
+              <w:t>El usuario selecciona la opción para recuperar su contraseña.</w:t>
+            </w:r>
+          </w:p>
+          <w:p>
+            <w:r>
+              <w:t>Paso 3: El usuario ingresa su DNI.</w:t>
+            </w:r>
+          </w:p>
+          <w:p>
+            <w:r>
+              <w:t>Paso 4: El usuario ingresa el nombre del usuario al que estaba asociado su DNI.</w:t>
+            </w:r>
+          </w:p>
+          <w:p>
+            <w:r>
+              <w:t>Paso 5: El usuario selecciona continuar.</w:t>
+            </w:r>
+          </w:p>
+          <w:p>
+            <w:r>
+              <w:t>Paso 8: El usuario ingresa una nueva contraseña.</w:t>
+            </w:r>
+          </w:p>
+          <w:p>
+            <w:r>
+              <w:t>Paso 9: El usuario ingresa una confirmación de su nueva contraseña.</w:t>
+            </w:r>
+          </w:p>
+          <w:p>
+            <w:r>
+              <w:t>Paso 10: El usuario selecciona confirmar.</w:t>
+            </w:r>
+          </w:p>
+        </w:tc>
+        <w:tc>
+          <w:tcPr>
+            <w:tcW w:w="4433" w:type="dxa"/>
+          </w:tcPr>
+          <w:p>
+            <w:r>
+              <w:t xml:space="preserve">Paso 2: </w:t>
+            </w:r>
+            <w:r>
+              <w:t>El sistema muestra la pantalla de recuperación de contraseña.</w:t>
+            </w:r>
+          </w:p>
+          <w:p>
+            <w:r>
+              <w:t xml:space="preserve">Paso 6: </w:t>
+            </w:r>
+            <w:r>
+              <w:t>El sistema verifica la corrección de la información ingresada.</w:t>
+            </w:r>
+          </w:p>
+          <w:p>
+            <w:r>
+              <w:t>Paso 7: El sistema muestra la pantalla de reseteo de contraseña.</w:t>
+            </w:r>
+          </w:p>
+          <w:p>
+            <w:r>
+              <w:t>Paso 11: El sistema verifica la corrección de la información ingresada.</w:t>
+            </w:r>
+          </w:p>
+          <w:p>
+            <w:r>
+              <w:t>Paso 12: El sistema muestra la pantalla de confirmación de recuperación de contraseña.</w:t>
+            </w:r>
+          </w:p>
+        </w:tc>
+      </w:tr>
+      <w:tr>
+        <w:tc>
+          <w:tcPr>
+            <w:tcW w:w="8828" w:type="dxa"/>
+            <w:gridSpan w:val="2"/>
+            <w:shd w:val="clear" w:color="auto" w:fill="000000" w:themeFill="text1"/>
+          </w:tcPr>
+          <w:p>
+            <w:pPr>
+              <w:jc w:val="center"/>
+              <w:rPr>
+                <w:b/>
+              </w:rPr>
+            </w:pPr>
+            <w:r>
+              <w:rPr>
+                <w:b/>
+              </w:rPr>
+              <w:t>EXCEPCIONES</w:t>
+            </w:r>
+          </w:p>
+        </w:tc>
+      </w:tr>
+      <w:tr>
+        <w:tc>
+          <w:tcPr>
+            <w:tcW w:w="8828" w:type="dxa"/>
+            <w:gridSpan w:val="2"/>
+          </w:tcPr>
+          <w:p>
+            <w:r>
+              <w:t>Paso 6: El DNI ingresado no tiene usuario asociado. El sistema advierte sobre tal situación al usuario.</w:t>
+            </w:r>
+          </w:p>
+          <w:p>
+            <w:r>
+              <w:t>Paso 6: El usuario ingresado es diferente al asociado al DNI ingresado. El sistema advierte sobre tal situación al usuario.</w:t>
+            </w:r>
+          </w:p>
+          <w:p>
+            <w:r>
+              <w:t>Paso 11</w:t>
+            </w:r>
+            <w:r>
+              <w:t>: La contraseña ingresada no cumple con la longitud mínima de la misma. El sistema advierte sobre tal situación.</w:t>
+            </w:r>
+          </w:p>
+          <w:p>
+            <w:r>
+              <w:t>Paso 11</w:t>
+            </w:r>
+            <w:r>
+              <w:t>: La confirmación de la contraseña ingresada no coincide con la contraseña ingresada. El sistema advierte sobre tal situación</w:t>
+            </w:r>
+            <w:r>
+              <w:t>.</w:t>
+            </w:r>
+          </w:p>
+        </w:tc>
+      </w:tr>
+      <w:tr>
+        <w:tc>
+          <w:tcPr>
+            <w:tcW w:w="8828" w:type="dxa"/>
+            <w:gridSpan w:val="2"/>
+            <w:shd w:val="clear" w:color="auto" w:fill="000000" w:themeFill="text1"/>
+          </w:tcPr>
+          <w:p>
+            <w:pPr>
+              <w:jc w:val="center"/>
+              <w:rPr>
+                <w:b/>
+              </w:rPr>
+            </w:pPr>
+            <w:r>
+              <w:rPr>
+                <w:b/>
+              </w:rPr>
+              <w:t>POSTCONDICIONES</w:t>
+            </w:r>
+          </w:p>
+        </w:tc>
+      </w:tr>
+      <w:tr>
+        <w:tc>
+          <w:tcPr>
+            <w:tcW w:w="8828" w:type="dxa"/>
+            <w:gridSpan w:val="2"/>
+          </w:tcPr>
+          <w:p>
+            <w:r>
+              <w:t>La contraseña asociada al usuario ingresado ha sido modificada en la base de datos del sistema.</w:t>
+            </w:r>
+          </w:p>
+        </w:tc>
+      </w:tr>
+      <w:tr>
+        <w:tc>
+          <w:tcPr>
+            <w:tcW w:w="8828" w:type="dxa"/>
+            <w:gridSpan w:val="2"/>
+            <w:shd w:val="clear" w:color="auto" w:fill="000000" w:themeFill="text1"/>
+          </w:tcPr>
+          <w:p>
+            <w:pPr>
+              <w:jc w:val="center"/>
+              <w:rPr>
+                <w:b/>
+              </w:rPr>
+            </w:pPr>
+            <w:r>
+              <w:rPr>
+                <w:b/>
+              </w:rPr>
+              <w:t>OBSERVACIONES</w:t>
+            </w:r>
+          </w:p>
+        </w:tc>
+      </w:tr>
+      <w:tr>
+        <w:tc>
+          <w:tcPr>
+            <w:tcW w:w="8828" w:type="dxa"/>
+            <w:gridSpan w:val="2"/>
+          </w:tcPr>
+          <w:p/>
+        </w:tc>
+      </w:tr>
+    </w:tbl>
+    <w:p/>
     <w:sectPr>
       <w:pgSz w:w="12240" w:h="15840"/>
       <w:pgMar w:top="1417" w:right="1701" w:bottom="1417" w:left="1701" w:header="708" w:footer="708" w:gutter="0"/>

</xml_diff>